<commit_message>
Added DFS documentation and corrected errors
</commit_message>
<xml_diff>
--- a/Mise-en-service.docx
+++ b/Mise-en-service.docx
@@ -197,7 +197,7 @@
             <w:rPr>
               <w:lang w:val="fr-CH"/>
             </w:rPr>
-            <w:t>Contents</w:t>
+            <w:t>Table des matieres</w:t>
           </w:r>
         </w:p>
         <w:p>
@@ -231,7 +231,7 @@
             </w:rPr>
             <w:fldChar w:fldCharType="separate"/>
           </w:r>
-          <w:hyperlink w:anchor="_Toc61772190" w:history="1">
+          <w:hyperlink w:anchor="_Toc61850239" w:history="1">
             <w:r>
               <w:rPr>
                 <w:rStyle w:val="Hyperlink"/>
@@ -259,7 +259,7 @@
                 <w:noProof/>
                 <w:webHidden/>
               </w:rPr>
-              <w:instrText xml:space="preserve"> PAGEREF _Toc61772190 \h </w:instrText>
+              <w:instrText xml:space="preserve"> PAGEREF _Toc61850239 \h </w:instrText>
             </w:r>
             <w:r>
               <w:rPr>
@@ -303,7 +303,7 @@
               <w:lang w:eastAsia="en-GB"/>
             </w:rPr>
           </w:pPr>
-          <w:hyperlink w:anchor="_Toc61772191" w:history="1">
+          <w:hyperlink w:anchor="_Toc61850240" w:history="1">
             <w:r>
               <w:rPr>
                 <w:rStyle w:val="Hyperlink"/>
@@ -331,7 +331,7 @@
                 <w:noProof/>
                 <w:webHidden/>
               </w:rPr>
-              <w:instrText xml:space="preserve"> PAGEREF _Toc61772191 \h </w:instrText>
+              <w:instrText xml:space="preserve"> PAGEREF _Toc61850240 \h </w:instrText>
             </w:r>
             <w:r>
               <w:rPr>
@@ -375,7 +375,7 @@
               <w:lang w:eastAsia="en-GB"/>
             </w:rPr>
           </w:pPr>
-          <w:hyperlink w:anchor="_Toc61772192" w:history="1">
+          <w:hyperlink w:anchor="_Toc61850241" w:history="1">
             <w:r>
               <w:rPr>
                 <w:rStyle w:val="Hyperlink"/>
@@ -403,7 +403,7 @@
                 <w:noProof/>
                 <w:webHidden/>
               </w:rPr>
-              <w:instrText xml:space="preserve"> PAGEREF _Toc61772192 \h </w:instrText>
+              <w:instrText xml:space="preserve"> PAGEREF _Toc61850241 \h </w:instrText>
             </w:r>
             <w:r>
               <w:rPr>
@@ -447,7 +447,7 @@
               <w:lang w:eastAsia="en-GB"/>
             </w:rPr>
           </w:pPr>
-          <w:hyperlink w:anchor="_Toc61772193" w:history="1">
+          <w:hyperlink w:anchor="_Toc61850242" w:history="1">
             <w:r>
               <w:rPr>
                 <w:rStyle w:val="Hyperlink"/>
@@ -475,7 +475,7 @@
                 <w:noProof/>
                 <w:webHidden/>
               </w:rPr>
-              <w:instrText xml:space="preserve"> PAGEREF _Toc61772193 \h </w:instrText>
+              <w:instrText xml:space="preserve"> PAGEREF _Toc61850242 \h </w:instrText>
             </w:r>
             <w:r>
               <w:rPr>
@@ -519,7 +519,7 @@
               <w:lang w:eastAsia="en-GB"/>
             </w:rPr>
           </w:pPr>
-          <w:hyperlink w:anchor="_Toc61772194" w:history="1">
+          <w:hyperlink w:anchor="_Toc61850243" w:history="1">
             <w:r>
               <w:rPr>
                 <w:rStyle w:val="Hyperlink"/>
@@ -547,7 +547,7 @@
                 <w:noProof/>
                 <w:webHidden/>
               </w:rPr>
-              <w:instrText xml:space="preserve"> PAGEREF _Toc61772194 \h </w:instrText>
+              <w:instrText xml:space="preserve"> PAGEREF _Toc61850243 \h </w:instrText>
             </w:r>
             <w:r>
               <w:rPr>
@@ -591,7 +591,7 @@
               <w:lang w:eastAsia="en-GB"/>
             </w:rPr>
           </w:pPr>
-          <w:hyperlink w:anchor="_Toc61772195" w:history="1">
+          <w:hyperlink w:anchor="_Toc61850244" w:history="1">
             <w:r>
               <w:rPr>
                 <w:rStyle w:val="Hyperlink"/>
@@ -619,7 +619,7 @@
                 <w:noProof/>
                 <w:webHidden/>
               </w:rPr>
-              <w:instrText xml:space="preserve"> PAGEREF _Toc61772195 \h </w:instrText>
+              <w:instrText xml:space="preserve"> PAGEREF _Toc61850244 \h </w:instrText>
             </w:r>
             <w:r>
               <w:rPr>
@@ -663,7 +663,7 @@
               <w:lang w:eastAsia="en-GB"/>
             </w:rPr>
           </w:pPr>
-          <w:hyperlink w:anchor="_Toc61772196" w:history="1">
+          <w:hyperlink w:anchor="_Toc61850245" w:history="1">
             <w:r>
               <w:rPr>
                 <w:rStyle w:val="Hyperlink"/>
@@ -691,7 +691,7 @@
                 <w:noProof/>
                 <w:webHidden/>
               </w:rPr>
-              <w:instrText xml:space="preserve"> PAGEREF _Toc61772196 \h </w:instrText>
+              <w:instrText xml:space="preserve"> PAGEREF _Toc61850245 \h </w:instrText>
             </w:r>
             <w:r>
               <w:rPr>
@@ -735,7 +735,7 @@
               <w:lang w:eastAsia="en-GB"/>
             </w:rPr>
           </w:pPr>
-          <w:hyperlink w:anchor="_Toc61772197" w:history="1">
+          <w:hyperlink w:anchor="_Toc61850246" w:history="1">
             <w:r>
               <w:rPr>
                 <w:rStyle w:val="Hyperlink"/>
@@ -763,7 +763,7 @@
                 <w:noProof/>
                 <w:webHidden/>
               </w:rPr>
-              <w:instrText xml:space="preserve"> PAGEREF _Toc61772197 \h </w:instrText>
+              <w:instrText xml:space="preserve"> PAGEREF _Toc61850246 \h </w:instrText>
             </w:r>
             <w:r>
               <w:rPr>
@@ -807,7 +807,7 @@
               <w:lang w:eastAsia="en-GB"/>
             </w:rPr>
           </w:pPr>
-          <w:hyperlink w:anchor="_Toc61772198" w:history="1">
+          <w:hyperlink w:anchor="_Toc61850247" w:history="1">
             <w:r>
               <w:rPr>
                 <w:rStyle w:val="Hyperlink"/>
@@ -835,7 +835,7 @@
                 <w:noProof/>
                 <w:webHidden/>
               </w:rPr>
-              <w:instrText xml:space="preserve"> PAGEREF _Toc61772198 \h </w:instrText>
+              <w:instrText xml:space="preserve"> PAGEREF _Toc61850247 \h </w:instrText>
             </w:r>
             <w:r>
               <w:rPr>
@@ -879,7 +879,7 @@
               <w:lang w:eastAsia="en-GB"/>
             </w:rPr>
           </w:pPr>
-          <w:hyperlink w:anchor="_Toc61772199" w:history="1">
+          <w:hyperlink w:anchor="_Toc61850248" w:history="1">
             <w:r>
               <w:rPr>
                 <w:rStyle w:val="Hyperlink"/>
@@ -907,7 +907,7 @@
                 <w:noProof/>
                 <w:webHidden/>
               </w:rPr>
-              <w:instrText xml:space="preserve"> PAGEREF _Toc61772199 \h </w:instrText>
+              <w:instrText xml:space="preserve"> PAGEREF _Toc61850248 \h </w:instrText>
             </w:r>
             <w:r>
               <w:rPr>
@@ -951,7 +951,7 @@
               <w:lang w:eastAsia="en-GB"/>
             </w:rPr>
           </w:pPr>
-          <w:hyperlink w:anchor="_Toc61772200" w:history="1">
+          <w:hyperlink w:anchor="_Toc61850249" w:history="1">
             <w:r>
               <w:rPr>
                 <w:rStyle w:val="Hyperlink"/>
@@ -979,7 +979,7 @@
                 <w:noProof/>
                 <w:webHidden/>
               </w:rPr>
-              <w:instrText xml:space="preserve"> PAGEREF _Toc61772200 \h </w:instrText>
+              <w:instrText xml:space="preserve"> PAGEREF _Toc61850249 \h </w:instrText>
             </w:r>
             <w:r>
               <w:rPr>
@@ -1023,7 +1023,7 @@
               <w:lang w:eastAsia="en-GB"/>
             </w:rPr>
           </w:pPr>
-          <w:hyperlink w:anchor="_Toc61772201" w:history="1">
+          <w:hyperlink w:anchor="_Toc61850250" w:history="1">
             <w:r>
               <w:rPr>
                 <w:rStyle w:val="Hyperlink"/>
@@ -1051,7 +1051,7 @@
                 <w:noProof/>
                 <w:webHidden/>
               </w:rPr>
-              <w:instrText xml:space="preserve"> PAGEREF _Toc61772201 \h </w:instrText>
+              <w:instrText xml:space="preserve"> PAGEREF _Toc61850250 \h </w:instrText>
             </w:r>
             <w:r>
               <w:rPr>
@@ -1095,7 +1095,7 @@
               <w:lang w:eastAsia="en-GB"/>
             </w:rPr>
           </w:pPr>
-          <w:hyperlink w:anchor="_Toc61772202" w:history="1">
+          <w:hyperlink w:anchor="_Toc61850251" w:history="1">
             <w:r>
               <w:rPr>
                 <w:rStyle w:val="Hyperlink"/>
@@ -1123,7 +1123,7 @@
                 <w:noProof/>
                 <w:webHidden/>
               </w:rPr>
-              <w:instrText xml:space="preserve"> PAGEREF _Toc61772202 \h </w:instrText>
+              <w:instrText xml:space="preserve"> PAGEREF _Toc61850251 \h </w:instrText>
             </w:r>
             <w:r>
               <w:rPr>
@@ -1167,7 +1167,7 @@
               <w:lang w:eastAsia="en-GB"/>
             </w:rPr>
           </w:pPr>
-          <w:hyperlink w:anchor="_Toc61772203" w:history="1">
+          <w:hyperlink w:anchor="_Toc61850252" w:history="1">
             <w:r>
               <w:rPr>
                 <w:rStyle w:val="Hyperlink"/>
@@ -1195,7 +1195,7 @@
                 <w:noProof/>
                 <w:webHidden/>
               </w:rPr>
-              <w:instrText xml:space="preserve"> PAGEREF _Toc61772203 \h </w:instrText>
+              <w:instrText xml:space="preserve"> PAGEREF _Toc61850252 \h </w:instrText>
             </w:r>
             <w:r>
               <w:rPr>
@@ -1239,7 +1239,7 @@
               <w:lang w:eastAsia="en-GB"/>
             </w:rPr>
           </w:pPr>
-          <w:hyperlink w:anchor="_Toc61772204" w:history="1">
+          <w:hyperlink w:anchor="_Toc61850253" w:history="1">
             <w:r>
               <w:rPr>
                 <w:rStyle w:val="Hyperlink"/>
@@ -1267,7 +1267,7 @@
                 <w:noProof/>
                 <w:webHidden/>
               </w:rPr>
-              <w:instrText xml:space="preserve"> PAGEREF _Toc61772204 \h </w:instrText>
+              <w:instrText xml:space="preserve"> PAGEREF _Toc61850253 \h </w:instrText>
             </w:r>
             <w:r>
               <w:rPr>
@@ -1311,7 +1311,7 @@
               <w:lang w:eastAsia="en-GB"/>
             </w:rPr>
           </w:pPr>
-          <w:hyperlink w:anchor="_Toc61772205" w:history="1">
+          <w:hyperlink w:anchor="_Toc61850254" w:history="1">
             <w:r>
               <w:rPr>
                 <w:rStyle w:val="Hyperlink"/>
@@ -1339,7 +1339,7 @@
                 <w:noProof/>
                 <w:webHidden/>
               </w:rPr>
-              <w:instrText xml:space="preserve"> PAGEREF _Toc61772205 \h </w:instrText>
+              <w:instrText xml:space="preserve"> PAGEREF _Toc61850254 \h </w:instrText>
             </w:r>
             <w:r>
               <w:rPr>
@@ -1383,7 +1383,7 @@
               <w:lang w:eastAsia="en-GB"/>
             </w:rPr>
           </w:pPr>
-          <w:hyperlink w:anchor="_Toc61772206" w:history="1">
+          <w:hyperlink w:anchor="_Toc61850255" w:history="1">
             <w:r>
               <w:rPr>
                 <w:rStyle w:val="Hyperlink"/>
@@ -1411,7 +1411,7 @@
                 <w:noProof/>
                 <w:webHidden/>
               </w:rPr>
-              <w:instrText xml:space="preserve"> PAGEREF _Toc61772206 \h </w:instrText>
+              <w:instrText xml:space="preserve"> PAGEREF _Toc61850255 \h </w:instrText>
             </w:r>
             <w:r>
               <w:rPr>
@@ -1455,7 +1455,7 @@
               <w:lang w:eastAsia="en-GB"/>
             </w:rPr>
           </w:pPr>
-          <w:hyperlink w:anchor="_Toc61772207" w:history="1">
+          <w:hyperlink w:anchor="_Toc61850256" w:history="1">
             <w:r>
               <w:rPr>
                 <w:rStyle w:val="Hyperlink"/>
@@ -1483,7 +1483,7 @@
                 <w:noProof/>
                 <w:webHidden/>
               </w:rPr>
-              <w:instrText xml:space="preserve"> PAGEREF _Toc61772207 \h </w:instrText>
+              <w:instrText xml:space="preserve"> PAGEREF _Toc61850256 \h </w:instrText>
             </w:r>
             <w:r>
               <w:rPr>
@@ -1504,6 +1504,294 @@
                 <w:webHidden/>
               </w:rPr>
               <w:t>10</w:t>
+            </w:r>
+            <w:r>
+              <w:rPr>
+                <w:noProof/>
+                <w:webHidden/>
+              </w:rPr>
+              <w:fldChar w:fldCharType="end"/>
+            </w:r>
+          </w:hyperlink>
+        </w:p>
+        <w:p>
+          <w:pPr>
+            <w:pStyle w:val="TOC1"/>
+            <w:tabs>
+              <w:tab w:val="right" w:leader="dot" w:pos="9016"/>
+            </w:tabs>
+            <w:rPr>
+              <w:noProof/>
+              <w:sz w:val="22"/>
+              <w:szCs w:val="22"/>
+              <w:lang w:eastAsia="en-GB"/>
+            </w:rPr>
+          </w:pPr>
+          <w:hyperlink w:anchor="_Toc61850257" w:history="1">
+            <w:r>
+              <w:rPr>
+                <w:rStyle w:val="Hyperlink"/>
+                <w:noProof/>
+                <w:lang w:val="fr-CH"/>
+              </w:rPr>
+              <w:t>DFS</w:t>
+            </w:r>
+            <w:r>
+              <w:rPr>
+                <w:noProof/>
+                <w:webHidden/>
+              </w:rPr>
+              <w:tab/>
+            </w:r>
+            <w:r>
+              <w:rPr>
+                <w:noProof/>
+                <w:webHidden/>
+              </w:rPr>
+              <w:fldChar w:fldCharType="begin"/>
+            </w:r>
+            <w:r>
+              <w:rPr>
+                <w:noProof/>
+                <w:webHidden/>
+              </w:rPr>
+              <w:instrText xml:space="preserve"> PAGEREF _Toc61850257 \h </w:instrText>
+            </w:r>
+            <w:r>
+              <w:rPr>
+                <w:noProof/>
+                <w:webHidden/>
+              </w:rPr>
+            </w:r>
+            <w:r>
+              <w:rPr>
+                <w:noProof/>
+                <w:webHidden/>
+              </w:rPr>
+              <w:fldChar w:fldCharType="separate"/>
+            </w:r>
+            <w:r>
+              <w:rPr>
+                <w:noProof/>
+                <w:webHidden/>
+              </w:rPr>
+              <w:t>11</w:t>
+            </w:r>
+            <w:r>
+              <w:rPr>
+                <w:noProof/>
+                <w:webHidden/>
+              </w:rPr>
+              <w:fldChar w:fldCharType="end"/>
+            </w:r>
+          </w:hyperlink>
+        </w:p>
+        <w:p>
+          <w:pPr>
+            <w:pStyle w:val="TOC2"/>
+            <w:tabs>
+              <w:tab w:val="right" w:leader="dot" w:pos="9016"/>
+            </w:tabs>
+            <w:rPr>
+              <w:noProof/>
+              <w:sz w:val="22"/>
+              <w:szCs w:val="22"/>
+              <w:lang w:eastAsia="en-GB"/>
+            </w:rPr>
+          </w:pPr>
+          <w:hyperlink w:anchor="_Toc61850258" w:history="1">
+            <w:r>
+              <w:rPr>
+                <w:rStyle w:val="Hyperlink"/>
+                <w:noProof/>
+                <w:lang w:val="fr-CH"/>
+              </w:rPr>
+              <w:t>Introduction</w:t>
+            </w:r>
+            <w:r>
+              <w:rPr>
+                <w:noProof/>
+                <w:webHidden/>
+              </w:rPr>
+              <w:tab/>
+            </w:r>
+            <w:r>
+              <w:rPr>
+                <w:noProof/>
+                <w:webHidden/>
+              </w:rPr>
+              <w:fldChar w:fldCharType="begin"/>
+            </w:r>
+            <w:r>
+              <w:rPr>
+                <w:noProof/>
+                <w:webHidden/>
+              </w:rPr>
+              <w:instrText xml:space="preserve"> PAGEREF _Toc61850258 \h </w:instrText>
+            </w:r>
+            <w:r>
+              <w:rPr>
+                <w:noProof/>
+                <w:webHidden/>
+              </w:rPr>
+            </w:r>
+            <w:r>
+              <w:rPr>
+                <w:noProof/>
+                <w:webHidden/>
+              </w:rPr>
+              <w:fldChar w:fldCharType="separate"/>
+            </w:r>
+            <w:r>
+              <w:rPr>
+                <w:noProof/>
+                <w:webHidden/>
+              </w:rPr>
+              <w:t>11</w:t>
+            </w:r>
+            <w:r>
+              <w:rPr>
+                <w:noProof/>
+                <w:webHidden/>
+              </w:rPr>
+              <w:fldChar w:fldCharType="end"/>
+            </w:r>
+          </w:hyperlink>
+        </w:p>
+        <w:p>
+          <w:pPr>
+            <w:pStyle w:val="TOC2"/>
+            <w:tabs>
+              <w:tab w:val="right" w:leader="dot" w:pos="9016"/>
+            </w:tabs>
+            <w:rPr>
+              <w:noProof/>
+              <w:sz w:val="22"/>
+              <w:szCs w:val="22"/>
+              <w:lang w:eastAsia="en-GB"/>
+            </w:rPr>
+          </w:pPr>
+          <w:hyperlink w:anchor="_Toc61850259" w:history="1">
+            <w:r>
+              <w:rPr>
+                <w:rStyle w:val="Hyperlink"/>
+                <w:noProof/>
+                <w:lang w:val="fr-CH"/>
+              </w:rPr>
+              <w:t>Mise en place d'un groupe de réplication</w:t>
+            </w:r>
+            <w:r>
+              <w:rPr>
+                <w:noProof/>
+                <w:webHidden/>
+              </w:rPr>
+              <w:tab/>
+            </w:r>
+            <w:r>
+              <w:rPr>
+                <w:noProof/>
+                <w:webHidden/>
+              </w:rPr>
+              <w:fldChar w:fldCharType="begin"/>
+            </w:r>
+            <w:r>
+              <w:rPr>
+                <w:noProof/>
+                <w:webHidden/>
+              </w:rPr>
+              <w:instrText xml:space="preserve"> PAGEREF _Toc61850259 \h </w:instrText>
+            </w:r>
+            <w:r>
+              <w:rPr>
+                <w:noProof/>
+                <w:webHidden/>
+              </w:rPr>
+            </w:r>
+            <w:r>
+              <w:rPr>
+                <w:noProof/>
+                <w:webHidden/>
+              </w:rPr>
+              <w:fldChar w:fldCharType="separate"/>
+            </w:r>
+            <w:r>
+              <w:rPr>
+                <w:noProof/>
+                <w:webHidden/>
+              </w:rPr>
+              <w:t>11</w:t>
+            </w:r>
+            <w:r>
+              <w:rPr>
+                <w:noProof/>
+                <w:webHidden/>
+              </w:rPr>
+              <w:fldChar w:fldCharType="end"/>
+            </w:r>
+          </w:hyperlink>
+        </w:p>
+        <w:p>
+          <w:pPr>
+            <w:pStyle w:val="TOC2"/>
+            <w:tabs>
+              <w:tab w:val="right" w:leader="dot" w:pos="9016"/>
+            </w:tabs>
+            <w:rPr>
+              <w:noProof/>
+              <w:sz w:val="22"/>
+              <w:szCs w:val="22"/>
+              <w:lang w:eastAsia="en-GB"/>
+            </w:rPr>
+          </w:pPr>
+          <w:hyperlink w:anchor="_Toc61850260" w:history="1">
+            <w:r>
+              <w:rPr>
+                <w:rStyle w:val="Hyperlink"/>
+                <w:noProof/>
+                <w:lang w:val="fr-CH"/>
+              </w:rPr>
+              <w:t>Mise en place d’une zone DFS</w:t>
+            </w:r>
+            <w:r>
+              <w:rPr>
+                <w:noProof/>
+                <w:webHidden/>
+              </w:rPr>
+              <w:tab/>
+            </w:r>
+            <w:r>
+              <w:rPr>
+                <w:noProof/>
+                <w:webHidden/>
+              </w:rPr>
+              <w:fldChar w:fldCharType="begin"/>
+            </w:r>
+            <w:r>
+              <w:rPr>
+                <w:noProof/>
+                <w:webHidden/>
+              </w:rPr>
+              <w:instrText xml:space="preserve"> PAGEREF _Toc61850260 \h </w:instrText>
+            </w:r>
+            <w:r>
+              <w:rPr>
+                <w:noProof/>
+                <w:webHidden/>
+              </w:rPr>
+            </w:r>
+            <w:r>
+              <w:rPr>
+                <w:noProof/>
+                <w:webHidden/>
+              </w:rPr>
+              <w:fldChar w:fldCharType="separate"/>
+            </w:r>
+            <w:r>
+              <w:rPr>
+                <w:noProof/>
+                <w:webHidden/>
+              </w:rPr>
+              <w:t>11</w:t>
             </w:r>
             <w:r>
               <w:rPr>
@@ -1552,7 +1840,7 @@
           <w:lang w:val="fr-CH"/>
         </w:rPr>
       </w:pPr>
-      <w:bookmarkStart w:id="0" w:name="_Toc61772190"/>
+      <w:bookmarkStart w:id="0" w:name="_Toc61850239"/>
       <w:r>
         <w:rPr>
           <w:lang w:val="fr-CH"/>
@@ -1569,7 +1857,7 @@
           <w:lang w:val="fr-CH"/>
         </w:rPr>
       </w:pPr>
-      <w:bookmarkStart w:id="1" w:name="_Toc61772191"/>
+      <w:bookmarkStart w:id="1" w:name="_Toc61850240"/>
       <w:r>
         <w:rPr>
           <w:lang w:val="fr-CH"/>
@@ -1690,7 +1978,19 @@
               <w:rPr>
                 <w:lang w:val="fr-CH"/>
               </w:rPr>
-              <w:t>HPE Proliant MicroServer Gen10</w:t>
+              <w:t xml:space="preserve">HPE </w:t>
+            </w:r>
+            <w:r>
+              <w:rPr>
+                <w:lang w:val="fr-CH"/>
+              </w:rPr>
+              <w:t>ProLiant</w:t>
+            </w:r>
+            <w:r>
+              <w:rPr>
+                <w:lang w:val="fr-CH"/>
+              </w:rPr>
+              <w:t xml:space="preserve"> MicroServer Gen10</w:t>
             </w:r>
           </w:p>
         </w:tc>
@@ -1954,7 +2254,7 @@
           <w:lang w:val="fr-CH"/>
         </w:rPr>
       </w:pPr>
-      <w:bookmarkStart w:id="2" w:name="_Toc61772192"/>
+      <w:bookmarkStart w:id="2" w:name="_Toc61850241"/>
       <w:r>
         <w:rPr>
           <w:lang w:val="fr-CH"/>
@@ -1971,7 +2271,7 @@
           <w:lang w:val="fr-CH"/>
         </w:rPr>
       </w:pPr>
-      <w:bookmarkStart w:id="3" w:name="_Toc61772193"/>
+      <w:bookmarkStart w:id="3" w:name="_Toc61850242"/>
       <w:r>
         <w:rPr>
           <w:lang w:val="fr-CH"/>
@@ -2238,7 +2538,7 @@
           <w:lang w:val="fr-CH"/>
         </w:rPr>
       </w:pPr>
-      <w:bookmarkStart w:id="4" w:name="_Toc61772194"/>
+      <w:bookmarkStart w:id="4" w:name="_Toc61850243"/>
       <w:r>
         <w:rPr>
           <w:lang w:val="fr-CH"/>
@@ -2457,7 +2757,7 @@
           <w:lang w:val="fr-CH"/>
         </w:rPr>
       </w:pPr>
-      <w:bookmarkStart w:id="5" w:name="_Toc61772195"/>
+      <w:bookmarkStart w:id="5" w:name="_Toc61850244"/>
       <w:r>
         <w:rPr>
           <w:lang w:val="fr-CH"/>
@@ -2729,7 +3029,7 @@
           <w:lang w:val="fr-CH"/>
         </w:rPr>
       </w:pPr>
-      <w:bookmarkStart w:id="6" w:name="_Toc61772196"/>
+      <w:bookmarkStart w:id="6" w:name="_Toc61850245"/>
       <w:r>
         <w:rPr>
           <w:lang w:val="fr-CH"/>
@@ -2781,25 +3081,7 @@
             <w:rFonts w:ascii="Segoe UI" w:hAnsi="Segoe UI" w:cs="Segoe UI"/>
             <w:lang w:val="fr-CH"/>
           </w:rPr>
-          <w:t xml:space="preserve">cp031155.exe : HPE </w:t>
-        </w:r>
-        <w:proofErr w:type="spellStart"/>
-        <w:r>
-          <w:rPr>
-            <w:rStyle w:val="Hyperlink"/>
-            <w:rFonts w:ascii="Segoe UI" w:hAnsi="Segoe UI" w:cs="Segoe UI"/>
-            <w:lang w:val="fr-CH"/>
-          </w:rPr>
-          <w:t>Broadcom</w:t>
-        </w:r>
-        <w:proofErr w:type="spellEnd"/>
-        <w:r>
-          <w:rPr>
-            <w:rStyle w:val="Hyperlink"/>
-            <w:rFonts w:ascii="Segoe UI" w:hAnsi="Segoe UI" w:cs="Segoe UI"/>
-            <w:lang w:val="fr-CH"/>
-          </w:rPr>
-          <w:t xml:space="preserve"> NX 1GB driver</w:t>
+          <w:t>cp031155.exe : HPE Broadcom NX 1GB driver</w:t>
         </w:r>
       </w:hyperlink>
     </w:p>
@@ -2858,7 +3140,7 @@
           <w:lang w:val="fr-CH"/>
         </w:rPr>
       </w:pPr>
-      <w:bookmarkStart w:id="7" w:name="_Toc61772197"/>
+      <w:bookmarkStart w:id="7" w:name="_Toc61850246"/>
       <w:r>
         <w:rPr>
           <w:lang w:val="fr-CH"/>
@@ -3268,7 +3550,7 @@
           <w:lang w:val="fr-CH"/>
         </w:rPr>
       </w:pPr>
-      <w:bookmarkStart w:id="8" w:name="_Toc61772198"/>
+      <w:bookmarkStart w:id="8" w:name="_Toc61850247"/>
       <w:r>
         <w:rPr>
           <w:lang w:val="fr-CH"/>
@@ -3639,7 +3921,7 @@
           <w:lang w:val="fr-CH"/>
         </w:rPr>
       </w:pPr>
-      <w:bookmarkStart w:id="9" w:name="_Toc61772199"/>
+      <w:bookmarkStart w:id="9" w:name="_Toc61850248"/>
       <w:r>
         <w:rPr>
           <w:lang w:val="fr-CH"/>
@@ -3937,7 +4219,7 @@
           <w:lang w:val="fr-CH"/>
         </w:rPr>
       </w:pPr>
-      <w:bookmarkStart w:id="10" w:name="_Toc61772200"/>
+      <w:bookmarkStart w:id="10" w:name="_Toc61850249"/>
       <w:r>
         <w:rPr>
           <w:lang w:val="fr-CH"/>
@@ -4206,7 +4488,7 @@
           <w:lang w:val="fr-CH"/>
         </w:rPr>
       </w:pPr>
-      <w:bookmarkStart w:id="11" w:name="_Toc61772201"/>
+      <w:bookmarkStart w:id="11" w:name="_Toc61850250"/>
       <w:r>
         <w:rPr>
           <w:lang w:val="fr-CH"/>
@@ -4530,7 +4812,7 @@
           <w:lang w:val="fr-CH"/>
         </w:rPr>
       </w:pPr>
-      <w:bookmarkStart w:id="12" w:name="_Toc61772202"/>
+      <w:bookmarkStart w:id="12" w:name="_Toc61850251"/>
       <w:r>
         <w:rPr>
           <w:lang w:val="fr-CH"/>
@@ -4547,7 +4829,7 @@
           <w:lang w:val="fr-CH"/>
         </w:rPr>
       </w:pPr>
-      <w:bookmarkStart w:id="13" w:name="_Toc61772203"/>
+      <w:bookmarkStart w:id="13" w:name="_Toc61850252"/>
       <w:r>
         <w:rPr>
           <w:lang w:val="fr-CH"/>
@@ -4608,19 +4890,11 @@
           <w:lang w:val="fr-CH"/>
         </w:rPr>
       </w:pPr>
-      <w:proofErr w:type="gramStart"/>
       <w:r>
         <w:rPr>
           <w:lang w:val="fr-CH"/>
         </w:rPr>
-        <w:t>dl</w:t>
-      </w:r>
-      <w:proofErr w:type="gramEnd"/>
-      <w:r>
-        <w:rPr>
-          <w:lang w:val="fr-CH"/>
-        </w:rPr>
-        <w:t>_Approvisionnement</w:t>
+        <w:t>dl_Approvisionnement</w:t>
       </w:r>
     </w:p>
     <w:p>
@@ -4639,16 +4913,8 @@
         <w:rPr>
           <w:lang w:val="fr-CH"/>
         </w:rPr>
-        <w:t xml:space="preserve">Jose </w:t>
+        <w:t>Jose Dorthe</w:t>
       </w:r>
-      <w:proofErr w:type="spellStart"/>
-      <w:r>
-        <w:rPr>
-          <w:lang w:val="fr-CH"/>
-        </w:rPr>
-        <w:t>Dorthe</w:t>
-      </w:r>
-      <w:proofErr w:type="spellEnd"/>
     </w:p>
     <w:p>
       <w:pPr>
@@ -4667,16 +4933,8 @@
         <w:rPr>
           <w:lang w:val="fr-CH"/>
         </w:rPr>
-        <w:t xml:space="preserve">Direction </w:t>
+        <w:t>Direction Generale</w:t>
       </w:r>
-      <w:proofErr w:type="spellStart"/>
-      <w:r>
-        <w:rPr>
-          <w:lang w:val="fr-CH"/>
-        </w:rPr>
-        <w:t>Generale</w:t>
-      </w:r>
-      <w:proofErr w:type="spellEnd"/>
     </w:p>
     <w:p>
       <w:pPr>
@@ -4691,22 +4949,12 @@
           <w:lang w:val="fr-CH"/>
         </w:rPr>
       </w:pPr>
-      <w:proofErr w:type="spellStart"/>
-      <w:proofErr w:type="gramStart"/>
       <w:r>
         <w:rPr>
           <w:lang w:val="fr-CH"/>
         </w:rPr>
-        <w:t>dl</w:t>
+        <w:t>dl_DirectionGenerale</w:t>
       </w:r>
-      <w:proofErr w:type="gramEnd"/>
-      <w:r>
-        <w:rPr>
-          <w:lang w:val="fr-CH"/>
-        </w:rPr>
-        <w:t>_DirectionGenerale</w:t>
-      </w:r>
-      <w:proofErr w:type="spellEnd"/>
     </w:p>
     <w:p>
       <w:pPr>
@@ -4740,14 +4988,12 @@
           <w:lang w:val="fr-CH"/>
         </w:rPr>
       </w:pPr>
-      <w:proofErr w:type="spellStart"/>
       <w:r>
         <w:rPr>
           <w:lang w:val="fr-CH"/>
         </w:rPr>
         <w:t>Developpement</w:t>
       </w:r>
-      <w:proofErr w:type="spellEnd"/>
     </w:p>
     <w:p>
       <w:pPr>
@@ -4762,22 +5008,12 @@
           <w:lang w:val="fr-CH"/>
         </w:rPr>
       </w:pPr>
-      <w:proofErr w:type="spellStart"/>
-      <w:proofErr w:type="gramStart"/>
       <w:r>
         <w:rPr>
           <w:lang w:val="fr-CH"/>
         </w:rPr>
-        <w:t>dl</w:t>
+        <w:t>dl_Developpement</w:t>
       </w:r>
-      <w:proofErr w:type="gramEnd"/>
-      <w:r>
-        <w:rPr>
-          <w:lang w:val="fr-CH"/>
-        </w:rPr>
-        <w:t>_Developpement</w:t>
-      </w:r>
-      <w:proofErr w:type="spellEnd"/>
     </w:p>
     <w:p>
       <w:pPr>
@@ -4791,19 +5027,11 @@
           <w:lang w:val="fr-CH"/>
         </w:rPr>
       </w:pPr>
-      <w:proofErr w:type="spellStart"/>
       <w:r>
         <w:rPr>
           <w:lang w:val="fr-CH"/>
         </w:rPr>
-        <w:t>Valerie</w:t>
-      </w:r>
-      <w:proofErr w:type="spellEnd"/>
-      <w:r>
-        <w:rPr>
-          <w:lang w:val="fr-CH"/>
-        </w:rPr>
-        <w:t xml:space="preserve"> Vincent</w:t>
+        <w:t>Valerie Vincent</w:t>
       </w:r>
     </w:p>
     <w:p>
@@ -4838,22 +5066,12 @@
           <w:lang w:val="fr-CH"/>
         </w:rPr>
       </w:pPr>
-      <w:proofErr w:type="spellStart"/>
-      <w:proofErr w:type="gramStart"/>
       <w:r>
         <w:rPr>
           <w:lang w:val="fr-CH"/>
         </w:rPr>
-        <w:t>dl</w:t>
+        <w:t>dl_Finance</w:t>
       </w:r>
-      <w:proofErr w:type="gramEnd"/>
-      <w:r>
-        <w:rPr>
-          <w:lang w:val="fr-CH"/>
-        </w:rPr>
-        <w:t>_Finance</w:t>
-      </w:r>
-      <w:proofErr w:type="spellEnd"/>
     </w:p>
     <w:p>
       <w:pPr>
@@ -4906,20 +5124,11 @@
           <w:lang w:val="fr-CH"/>
         </w:rPr>
       </w:pPr>
-      <w:proofErr w:type="spellStart"/>
-      <w:proofErr w:type="gramStart"/>
       <w:r>
         <w:rPr>
           <w:lang w:val="fr-CH"/>
         </w:rPr>
-        <w:t>dl</w:t>
-      </w:r>
-      <w:proofErr w:type="gramEnd"/>
-      <w:r>
-        <w:rPr>
-          <w:lang w:val="fr-CH"/>
-        </w:rPr>
-        <w:t>_</w:t>
+        <w:t>dl_</w:t>
       </w:r>
       <w:r>
         <w:rPr>
@@ -4927,7 +5136,6 @@
         </w:rPr>
         <w:t>BackOffice</w:t>
       </w:r>
-      <w:proofErr w:type="spellEnd"/>
     </w:p>
     <w:p>
       <w:pPr>
@@ -4960,14 +5168,12 @@
           <w:lang w:val="fr-CH"/>
         </w:rPr>
       </w:pPr>
-      <w:proofErr w:type="spellStart"/>
       <w:r>
         <w:rPr>
           <w:lang w:val="fr-CH"/>
         </w:rPr>
         <w:t>Comptabilite</w:t>
       </w:r>
-      <w:proofErr w:type="spellEnd"/>
     </w:p>
     <w:p>
       <w:pPr>
@@ -4982,22 +5188,12 @@
           <w:lang w:val="fr-CH"/>
         </w:rPr>
       </w:pPr>
-      <w:proofErr w:type="spellStart"/>
-      <w:proofErr w:type="gramStart"/>
       <w:r>
         <w:rPr>
           <w:lang w:val="fr-CH"/>
         </w:rPr>
-        <w:t>dl</w:t>
+        <w:t>dl_Comptabilite</w:t>
       </w:r>
-      <w:proofErr w:type="gramEnd"/>
-      <w:r>
-        <w:rPr>
-          <w:lang w:val="fr-CH"/>
-        </w:rPr>
-        <w:t>_Comptabilite</w:t>
-      </w:r>
-      <w:proofErr w:type="spellEnd"/>
     </w:p>
     <w:p>
       <w:pPr>
@@ -5015,16 +5211,8 @@
         <w:rPr>
           <w:lang w:val="fr-CH"/>
         </w:rPr>
-        <w:t xml:space="preserve">Isabelle </w:t>
+        <w:t>Isabelle Crausaz</w:t>
       </w:r>
-      <w:proofErr w:type="spellStart"/>
-      <w:r>
-        <w:rPr>
-          <w:lang w:val="fr-CH"/>
-        </w:rPr>
-        <w:t>Crausaz</w:t>
-      </w:r>
-      <w:proofErr w:type="spellEnd"/>
     </w:p>
     <w:p>
       <w:pPr>
@@ -5058,22 +5246,12 @@
           <w:lang w:val="fr-CH"/>
         </w:rPr>
       </w:pPr>
-      <w:proofErr w:type="spellStart"/>
-      <w:proofErr w:type="gramStart"/>
       <w:r>
         <w:rPr>
           <w:lang w:val="fr-CH"/>
         </w:rPr>
-        <w:t>dl</w:t>
+        <w:t>dl_Informatique</w:t>
       </w:r>
-      <w:proofErr w:type="gramEnd"/>
-      <w:r>
-        <w:rPr>
-          <w:lang w:val="fr-CH"/>
-        </w:rPr>
-        <w:t>_Informatique</w:t>
-      </w:r>
-      <w:proofErr w:type="spellEnd"/>
     </w:p>
     <w:p>
       <w:pPr>
@@ -5127,22 +5305,12 @@
           <w:lang w:val="fr-CH"/>
         </w:rPr>
       </w:pPr>
-      <w:proofErr w:type="spellStart"/>
-      <w:proofErr w:type="gramStart"/>
       <w:r>
         <w:rPr>
           <w:lang w:val="fr-CH"/>
         </w:rPr>
-        <w:t>dl</w:t>
+        <w:t>dl_Logistique</w:t>
       </w:r>
-      <w:proofErr w:type="gramEnd"/>
-      <w:r>
-        <w:rPr>
-          <w:lang w:val="fr-CH"/>
-        </w:rPr>
-        <w:t>_Logistique</w:t>
-      </w:r>
-      <w:proofErr w:type="spellEnd"/>
     </w:p>
     <w:p>
       <w:pPr>
@@ -5196,22 +5364,12 @@
           <w:lang w:val="fr-CH"/>
         </w:rPr>
       </w:pPr>
-      <w:proofErr w:type="spellStart"/>
-      <w:proofErr w:type="gramStart"/>
       <w:r>
         <w:rPr>
           <w:lang w:val="fr-CH"/>
         </w:rPr>
-        <w:t>dl</w:t>
+        <w:t>dl_Production</w:t>
       </w:r>
-      <w:proofErr w:type="gramEnd"/>
-      <w:r>
-        <w:rPr>
-          <w:lang w:val="fr-CH"/>
-        </w:rPr>
-        <w:t>_Production</w:t>
-      </w:r>
-      <w:proofErr w:type="spellEnd"/>
     </w:p>
     <w:p>
       <w:pPr>
@@ -5225,28 +5383,12 @@
           <w:lang w:val="fr-CH"/>
         </w:rPr>
       </w:pPr>
-      <w:proofErr w:type="spellStart"/>
       <w:r>
         <w:rPr>
           <w:lang w:val="fr-CH"/>
         </w:rPr>
-        <w:t>Jurg</w:t>
+        <w:t>Jurg Hafeli</w:t>
       </w:r>
-      <w:proofErr w:type="spellEnd"/>
-      <w:r>
-        <w:rPr>
-          <w:lang w:val="fr-CH"/>
-        </w:rPr>
-        <w:t xml:space="preserve"> </w:t>
-      </w:r>
-      <w:proofErr w:type="spellStart"/>
-      <w:r>
-        <w:rPr>
-          <w:lang w:val="fr-CH"/>
-        </w:rPr>
-        <w:t>Hafeli</w:t>
-      </w:r>
-      <w:proofErr w:type="spellEnd"/>
     </w:p>
     <w:p>
       <w:pPr>
@@ -5281,22 +5423,12 @@
           <w:lang w:val="fr-CH"/>
         </w:rPr>
       </w:pPr>
-      <w:proofErr w:type="spellStart"/>
-      <w:proofErr w:type="gramStart"/>
       <w:r>
         <w:rPr>
           <w:lang w:val="fr-CH"/>
         </w:rPr>
-        <w:t>dl</w:t>
+        <w:t>dl_RessourcesHumaines</w:t>
       </w:r>
-      <w:proofErr w:type="gramEnd"/>
-      <w:r>
-        <w:rPr>
-          <w:lang w:val="fr-CH"/>
-        </w:rPr>
-        <w:t>_RessourcesHumaines</w:t>
-      </w:r>
-      <w:proofErr w:type="spellEnd"/>
     </w:p>
     <w:p>
       <w:pPr>
@@ -5314,16 +5446,8 @@
         <w:rPr>
           <w:lang w:val="fr-CH"/>
         </w:rPr>
-        <w:t xml:space="preserve">Marianne </w:t>
+        <w:t>Marianne Hasler</w:t>
       </w:r>
-      <w:proofErr w:type="spellStart"/>
-      <w:r>
-        <w:rPr>
-          <w:lang w:val="fr-CH"/>
-        </w:rPr>
-        <w:t>Hasler</w:t>
-      </w:r>
-      <w:proofErr w:type="spellEnd"/>
     </w:p>
     <w:p>
       <w:pPr>
@@ -5377,22 +5501,12 @@
           <w:lang w:val="fr-CH"/>
         </w:rPr>
       </w:pPr>
-      <w:proofErr w:type="spellStart"/>
-      <w:proofErr w:type="gramStart"/>
       <w:r>
         <w:rPr>
           <w:lang w:val="fr-CH"/>
         </w:rPr>
-        <w:t>dl</w:t>
+        <w:t>dl_Vente</w:t>
       </w:r>
-      <w:proofErr w:type="gramEnd"/>
-      <w:r>
-        <w:rPr>
-          <w:lang w:val="fr-CH"/>
-        </w:rPr>
-        <w:t>_Vente</w:t>
-      </w:r>
-      <w:proofErr w:type="spellEnd"/>
     </w:p>
     <w:p>
       <w:pPr>
@@ -5426,22 +5540,12 @@
           <w:lang w:val="fr-CH"/>
         </w:rPr>
       </w:pPr>
-      <w:proofErr w:type="spellStart"/>
-      <w:proofErr w:type="gramStart"/>
       <w:r>
         <w:rPr>
           <w:lang w:val="fr-CH"/>
         </w:rPr>
-        <w:t>dl</w:t>
+        <w:t>dl_Industrie</w:t>
       </w:r>
-      <w:proofErr w:type="gramEnd"/>
-      <w:r>
-        <w:rPr>
-          <w:lang w:val="fr-CH"/>
-        </w:rPr>
-        <w:t>_Industrie</w:t>
-      </w:r>
-      <w:proofErr w:type="spellEnd"/>
     </w:p>
     <w:p>
       <w:pPr>
@@ -5478,16 +5582,8 @@
         <w:rPr>
           <w:lang w:val="fr-CH"/>
         </w:rPr>
-        <w:t xml:space="preserve">Suisse </w:t>
+        <w:t>Suisse Allemanique</w:t>
       </w:r>
-      <w:proofErr w:type="spellStart"/>
-      <w:r>
-        <w:rPr>
-          <w:lang w:val="fr-CH"/>
-        </w:rPr>
-        <w:t>Allemanique</w:t>
-      </w:r>
-      <w:proofErr w:type="spellEnd"/>
     </w:p>
     <w:p>
       <w:pPr>
@@ -5502,22 +5598,12 @@
           <w:lang w:val="fr-CH"/>
         </w:rPr>
       </w:pPr>
-      <w:proofErr w:type="spellStart"/>
-      <w:proofErr w:type="gramStart"/>
       <w:r>
         <w:rPr>
           <w:lang w:val="fr-CH"/>
         </w:rPr>
-        <w:t>dl</w:t>
+        <w:t>dl_SuisseLatine</w:t>
       </w:r>
-      <w:proofErr w:type="gramEnd"/>
-      <w:r>
-        <w:rPr>
-          <w:lang w:val="fr-CH"/>
-        </w:rPr>
-        <w:t>_SuisseLatine</w:t>
-      </w:r>
-      <w:proofErr w:type="spellEnd"/>
     </w:p>
     <w:p>
       <w:pPr>
@@ -5570,22 +5656,12 @@
           <w:lang w:val="fr-CH"/>
         </w:rPr>
       </w:pPr>
-      <w:proofErr w:type="spellStart"/>
-      <w:proofErr w:type="gramStart"/>
       <w:r>
         <w:rPr>
           <w:lang w:val="fr-CH"/>
         </w:rPr>
-        <w:t>dl</w:t>
+        <w:t>dl_SuisseLatine</w:t>
       </w:r>
-      <w:proofErr w:type="gramEnd"/>
-      <w:r>
-        <w:rPr>
-          <w:lang w:val="fr-CH"/>
-        </w:rPr>
-        <w:t>_SuisseLatine</w:t>
-      </w:r>
-      <w:proofErr w:type="spellEnd"/>
     </w:p>
     <w:p>
       <w:pPr>
@@ -5603,16 +5679,8 @@
         <w:rPr>
           <w:lang w:val="fr-CH"/>
         </w:rPr>
-        <w:t xml:space="preserve">Jacques </w:t>
+        <w:t>Jacques Yerly</w:t>
       </w:r>
-      <w:proofErr w:type="spellStart"/>
-      <w:r>
-        <w:rPr>
-          <w:lang w:val="fr-CH"/>
-        </w:rPr>
-        <w:t>Yerly</w:t>
-      </w:r>
-      <w:proofErr w:type="spellEnd"/>
     </w:p>
     <w:p>
       <w:pPr>
@@ -5634,7 +5702,7 @@
           <w:lang w:val="fr-CH"/>
         </w:rPr>
       </w:pPr>
-      <w:bookmarkStart w:id="14" w:name="_Toc61772204"/>
+      <w:bookmarkStart w:id="14" w:name="_Toc61850253"/>
       <w:r>
         <w:rPr>
           <w:lang w:val="fr-CH"/>
@@ -5717,90 +5785,60 @@
                 <w:lang w:val="fr-CH"/>
               </w:rPr>
             </w:pPr>
-            <w:proofErr w:type="gramStart"/>
             <w:r>
               <w:rPr>
                 <w:b w:val="0"/>
                 <w:bCs w:val="0"/>
                 <w:lang w:val="fr-CH"/>
               </w:rPr>
-              <w:t>dl</w:t>
-            </w:r>
-            <w:proofErr w:type="gramEnd"/>
-            <w:r>
+              <w:t>dl_Approvisionnement</w:t>
+            </w:r>
+          </w:p>
+        </w:tc>
+        <w:tc>
+          <w:tcPr>
+            <w:tcW w:w="4508" w:type="dxa"/>
+            <w:vAlign w:val="center"/>
+          </w:tcPr>
+          <w:p>
+            <w:pPr>
+              <w:cnfStyle w:val="000000100000" w:firstRow="0" w:lastRow="0" w:firstColumn="0" w:lastColumn="0" w:oddVBand="0" w:evenVBand="0" w:oddHBand="1" w:evenHBand="0" w:firstRowFirstColumn="0" w:firstRowLastColumn="0" w:lastRowFirstColumn="0" w:lastRowLastColumn="0"/>
+              <w:rPr>
+                <w:lang w:val="fr-CH"/>
+              </w:rPr>
+            </w:pPr>
+            <w:r>
+              <w:rPr>
+                <w:lang w:val="fr-CH"/>
+              </w:rPr>
+              <w:t>Jose Dorthe</w:t>
+            </w:r>
+          </w:p>
+        </w:tc>
+      </w:tr>
+      <w:tr>
+        <w:tc>
+          <w:tcPr>
+            <w:cnfStyle w:val="001000000000" w:firstRow="0" w:lastRow="0" w:firstColumn="1" w:lastColumn="0" w:oddVBand="0" w:evenVBand="0" w:oddHBand="0" w:evenHBand="0" w:firstRowFirstColumn="0" w:firstRowLastColumn="0" w:lastRowFirstColumn="0" w:lastRowLastColumn="0"/>
+            <w:tcW w:w="4508" w:type="dxa"/>
+            <w:vAlign w:val="center"/>
+          </w:tcPr>
+          <w:p>
+            <w:pPr>
               <w:rPr>
                 <w:b w:val="0"/>
                 <w:bCs w:val="0"/>
                 <w:lang w:val="fr-CH"/>
               </w:rPr>
-              <w:t>_Approvisionnement</w:t>
-            </w:r>
-          </w:p>
-        </w:tc>
-        <w:tc>
-          <w:tcPr>
-            <w:tcW w:w="4508" w:type="dxa"/>
-            <w:vAlign w:val="center"/>
-          </w:tcPr>
-          <w:p>
-            <w:pPr>
-              <w:cnfStyle w:val="000000100000" w:firstRow="0" w:lastRow="0" w:firstColumn="0" w:lastColumn="0" w:oddVBand="0" w:evenVBand="0" w:oddHBand="1" w:evenHBand="0" w:firstRowFirstColumn="0" w:firstRowLastColumn="0" w:lastRowFirstColumn="0" w:lastRowLastColumn="0"/>
-              <w:rPr>
-                <w:lang w:val="fr-CH"/>
-              </w:rPr>
-            </w:pPr>
-            <w:r>
-              <w:rPr>
-                <w:lang w:val="fr-CH"/>
-              </w:rPr>
-              <w:t xml:space="preserve">Jose </w:t>
-            </w:r>
-            <w:proofErr w:type="spellStart"/>
-            <w:r>
-              <w:rPr>
-                <w:lang w:val="fr-CH"/>
-              </w:rPr>
-              <w:t>Dorthe</w:t>
-            </w:r>
-            <w:proofErr w:type="spellEnd"/>
-          </w:p>
-        </w:tc>
-      </w:tr>
-      <w:tr>
-        <w:tc>
-          <w:tcPr>
-            <w:cnfStyle w:val="001000000000" w:firstRow="0" w:lastRow="0" w:firstColumn="1" w:lastColumn="0" w:oddVBand="0" w:evenVBand="0" w:oddHBand="0" w:evenHBand="0" w:firstRowFirstColumn="0" w:firstRowLastColumn="0" w:lastRowFirstColumn="0" w:lastRowLastColumn="0"/>
-            <w:tcW w:w="4508" w:type="dxa"/>
-            <w:vAlign w:val="center"/>
-          </w:tcPr>
-          <w:p>
-            <w:pPr>
+            </w:pPr>
+            <w:r>
               <w:rPr>
                 <w:b w:val="0"/>
                 <w:bCs w:val="0"/>
                 <w:lang w:val="fr-CH"/>
               </w:rPr>
-            </w:pPr>
-            <w:proofErr w:type="spellStart"/>
-            <w:proofErr w:type="gramStart"/>
-            <w:r>
-              <w:rPr>
-                <w:b w:val="0"/>
-                <w:bCs w:val="0"/>
-                <w:lang w:val="fr-CH"/>
-              </w:rPr>
-              <w:t>dl</w:t>
-            </w:r>
-            <w:proofErr w:type="gramEnd"/>
-            <w:r>
-              <w:rPr>
-                <w:b w:val="0"/>
-                <w:bCs w:val="0"/>
-                <w:lang w:val="fr-CH"/>
-              </w:rPr>
-              <w:t>_DirectionGenerale</w:t>
-            </w:r>
-            <w:proofErr w:type="spellEnd"/>
+              <w:t>dl_DirectionGenerale</w:t>
+            </w:r>
           </w:p>
         </w:tc>
         <w:tc>
@@ -5842,92 +5880,60 @@
                 <w:lang w:val="fr-CH"/>
               </w:rPr>
             </w:pPr>
-            <w:proofErr w:type="spellStart"/>
-            <w:proofErr w:type="gramStart"/>
             <w:r>
               <w:rPr>
                 <w:b w:val="0"/>
                 <w:bCs w:val="0"/>
                 <w:lang w:val="fr-CH"/>
               </w:rPr>
-              <w:t>dl</w:t>
-            </w:r>
-            <w:proofErr w:type="gramEnd"/>
-            <w:r>
+              <w:t>dl_Developpement</w:t>
+            </w:r>
+          </w:p>
+        </w:tc>
+        <w:tc>
+          <w:tcPr>
+            <w:tcW w:w="4508" w:type="dxa"/>
+            <w:vAlign w:val="center"/>
+          </w:tcPr>
+          <w:p>
+            <w:pPr>
+              <w:cnfStyle w:val="000000100000" w:firstRow="0" w:lastRow="0" w:firstColumn="0" w:lastColumn="0" w:oddVBand="0" w:evenVBand="0" w:oddHBand="1" w:evenHBand="0" w:firstRowFirstColumn="0" w:firstRowLastColumn="0" w:lastRowFirstColumn="0" w:lastRowLastColumn="0"/>
+              <w:rPr>
+                <w:lang w:val="fr-CH"/>
+              </w:rPr>
+            </w:pPr>
+            <w:r>
+              <w:rPr>
+                <w:lang w:val="fr-CH"/>
+              </w:rPr>
+              <w:t>Valerie Vincent</w:t>
+            </w:r>
+          </w:p>
+        </w:tc>
+      </w:tr>
+      <w:tr>
+        <w:tc>
+          <w:tcPr>
+            <w:cnfStyle w:val="001000000000" w:firstRow="0" w:lastRow="0" w:firstColumn="1" w:lastColumn="0" w:oddVBand="0" w:evenVBand="0" w:oddHBand="0" w:evenHBand="0" w:firstRowFirstColumn="0" w:firstRowLastColumn="0" w:lastRowFirstColumn="0" w:lastRowLastColumn="0"/>
+            <w:tcW w:w="4508" w:type="dxa"/>
+            <w:vAlign w:val="center"/>
+          </w:tcPr>
+          <w:p>
+            <w:pPr>
               <w:rPr>
                 <w:b w:val="0"/>
                 <w:bCs w:val="0"/>
                 <w:lang w:val="fr-CH"/>
               </w:rPr>
-              <w:t>_Developpement</w:t>
-            </w:r>
-            <w:proofErr w:type="spellEnd"/>
-          </w:p>
-        </w:tc>
-        <w:tc>
-          <w:tcPr>
-            <w:tcW w:w="4508" w:type="dxa"/>
-            <w:vAlign w:val="center"/>
-          </w:tcPr>
-          <w:p>
-            <w:pPr>
-              <w:cnfStyle w:val="000000100000" w:firstRow="0" w:lastRow="0" w:firstColumn="0" w:lastColumn="0" w:oddVBand="0" w:evenVBand="0" w:oddHBand="1" w:evenHBand="0" w:firstRowFirstColumn="0" w:firstRowLastColumn="0" w:lastRowFirstColumn="0" w:lastRowLastColumn="0"/>
-              <w:rPr>
-                <w:lang w:val="fr-CH"/>
-              </w:rPr>
-            </w:pPr>
-            <w:proofErr w:type="spellStart"/>
-            <w:r>
-              <w:rPr>
-                <w:lang w:val="fr-CH"/>
-              </w:rPr>
-              <w:t>Valerie</w:t>
-            </w:r>
-            <w:proofErr w:type="spellEnd"/>
-            <w:r>
-              <w:rPr>
-                <w:lang w:val="fr-CH"/>
-              </w:rPr>
-              <w:t xml:space="preserve"> Vincent</w:t>
-            </w:r>
-          </w:p>
-        </w:tc>
-      </w:tr>
-      <w:tr>
-        <w:tc>
-          <w:tcPr>
-            <w:cnfStyle w:val="001000000000" w:firstRow="0" w:lastRow="0" w:firstColumn="1" w:lastColumn="0" w:oddVBand="0" w:evenVBand="0" w:oddHBand="0" w:evenHBand="0" w:firstRowFirstColumn="0" w:firstRowLastColumn="0" w:lastRowFirstColumn="0" w:lastRowLastColumn="0"/>
-            <w:tcW w:w="4508" w:type="dxa"/>
-            <w:vAlign w:val="center"/>
-          </w:tcPr>
-          <w:p>
-            <w:pPr>
+            </w:pPr>
+            <w:r>
               <w:rPr>
                 <w:b w:val="0"/>
                 <w:bCs w:val="0"/>
                 <w:lang w:val="fr-CH"/>
               </w:rPr>
-            </w:pPr>
-            <w:proofErr w:type="spellStart"/>
-            <w:proofErr w:type="gramStart"/>
-            <w:r>
-              <w:rPr>
-                <w:b w:val="0"/>
-                <w:bCs w:val="0"/>
-                <w:lang w:val="fr-CH"/>
-              </w:rPr>
-              <w:t>dl</w:t>
-            </w:r>
-            <w:proofErr w:type="gramEnd"/>
-            <w:r>
-              <w:rPr>
-                <w:b w:val="0"/>
-                <w:bCs w:val="0"/>
-                <w:lang w:val="fr-CH"/>
-              </w:rPr>
-              <w:t>_Finance</w:t>
-            </w:r>
-            <w:proofErr w:type="spellEnd"/>
+              <w:t>dl_Finance</w:t>
+            </w:r>
           </w:p>
         </w:tc>
         <w:tc>
@@ -5969,84 +5975,60 @@
                 <w:lang w:val="fr-CH"/>
               </w:rPr>
             </w:pPr>
-            <w:proofErr w:type="spellStart"/>
-            <w:proofErr w:type="gramStart"/>
             <w:r>
               <w:rPr>
                 <w:b w:val="0"/>
                 <w:bCs w:val="0"/>
                 <w:lang w:val="fr-CH"/>
               </w:rPr>
-              <w:t>dl</w:t>
-            </w:r>
-            <w:proofErr w:type="gramEnd"/>
-            <w:r>
+              <w:t>dl_BackOffice</w:t>
+            </w:r>
+          </w:p>
+        </w:tc>
+        <w:tc>
+          <w:tcPr>
+            <w:tcW w:w="4508" w:type="dxa"/>
+            <w:vAlign w:val="center"/>
+          </w:tcPr>
+          <w:p>
+            <w:pPr>
+              <w:cnfStyle w:val="000000100000" w:firstRow="0" w:lastRow="0" w:firstColumn="0" w:lastColumn="0" w:oddVBand="0" w:evenVBand="0" w:oddHBand="1" w:evenHBand="0" w:firstRowFirstColumn="0" w:firstRowLastColumn="0" w:lastRowFirstColumn="0" w:lastRowLastColumn="0"/>
+              <w:rPr>
+                <w:lang w:val="fr-CH"/>
+              </w:rPr>
+            </w:pPr>
+            <w:r>
+              <w:rPr>
+                <w:lang w:val="fr-CH"/>
+              </w:rPr>
+              <w:t>Anne Blaser</w:t>
+            </w:r>
+          </w:p>
+        </w:tc>
+      </w:tr>
+      <w:tr>
+        <w:tc>
+          <w:tcPr>
+            <w:cnfStyle w:val="001000000000" w:firstRow="0" w:lastRow="0" w:firstColumn="1" w:lastColumn="0" w:oddVBand="0" w:evenVBand="0" w:oddHBand="0" w:evenHBand="0" w:firstRowFirstColumn="0" w:firstRowLastColumn="0" w:lastRowFirstColumn="0" w:lastRowLastColumn="0"/>
+            <w:tcW w:w="4508" w:type="dxa"/>
+            <w:vAlign w:val="center"/>
+          </w:tcPr>
+          <w:p>
+            <w:pPr>
               <w:rPr>
                 <w:b w:val="0"/>
                 <w:bCs w:val="0"/>
                 <w:lang w:val="fr-CH"/>
               </w:rPr>
-              <w:t>_BackOffice</w:t>
-            </w:r>
-            <w:proofErr w:type="spellEnd"/>
-          </w:p>
-        </w:tc>
-        <w:tc>
-          <w:tcPr>
-            <w:tcW w:w="4508" w:type="dxa"/>
-            <w:vAlign w:val="center"/>
-          </w:tcPr>
-          <w:p>
-            <w:pPr>
-              <w:cnfStyle w:val="000000100000" w:firstRow="0" w:lastRow="0" w:firstColumn="0" w:lastColumn="0" w:oddVBand="0" w:evenVBand="0" w:oddHBand="1" w:evenHBand="0" w:firstRowFirstColumn="0" w:firstRowLastColumn="0" w:lastRowFirstColumn="0" w:lastRowLastColumn="0"/>
-              <w:rPr>
-                <w:lang w:val="fr-CH"/>
-              </w:rPr>
-            </w:pPr>
-            <w:r>
-              <w:rPr>
-                <w:lang w:val="fr-CH"/>
-              </w:rPr>
-              <w:t>Anne Blaser</w:t>
-            </w:r>
-          </w:p>
-        </w:tc>
-      </w:tr>
-      <w:tr>
-        <w:tc>
-          <w:tcPr>
-            <w:cnfStyle w:val="001000000000" w:firstRow="0" w:lastRow="0" w:firstColumn="1" w:lastColumn="0" w:oddVBand="0" w:evenVBand="0" w:oddHBand="0" w:evenHBand="0" w:firstRowFirstColumn="0" w:firstRowLastColumn="0" w:lastRowFirstColumn="0" w:lastRowLastColumn="0"/>
-            <w:tcW w:w="4508" w:type="dxa"/>
-            <w:vAlign w:val="center"/>
-          </w:tcPr>
-          <w:p>
-            <w:pPr>
+            </w:pPr>
+            <w:r>
               <w:rPr>
                 <w:b w:val="0"/>
                 <w:bCs w:val="0"/>
                 <w:lang w:val="fr-CH"/>
               </w:rPr>
-            </w:pPr>
-            <w:proofErr w:type="spellStart"/>
-            <w:proofErr w:type="gramStart"/>
-            <w:r>
-              <w:rPr>
-                <w:b w:val="0"/>
-                <w:bCs w:val="0"/>
-                <w:lang w:val="fr-CH"/>
-              </w:rPr>
-              <w:t>dl</w:t>
-            </w:r>
-            <w:proofErr w:type="gramEnd"/>
-            <w:r>
-              <w:rPr>
-                <w:b w:val="0"/>
-                <w:bCs w:val="0"/>
-                <w:lang w:val="fr-CH"/>
-              </w:rPr>
-              <w:t>_Comptabilite</w:t>
-            </w:r>
-            <w:proofErr w:type="spellEnd"/>
+              <w:t>dl_Comptabilite</w:t>
+            </w:r>
           </w:p>
         </w:tc>
         <w:tc>
@@ -6065,16 +6047,8 @@
               <w:rPr>
                 <w:lang w:val="fr-CH"/>
               </w:rPr>
-              <w:t xml:space="preserve">Isabelle </w:t>
-            </w:r>
-            <w:proofErr w:type="spellStart"/>
-            <w:r>
-              <w:rPr>
-                <w:lang w:val="fr-CH"/>
-              </w:rPr>
-              <w:t>Crausaz</w:t>
-            </w:r>
-            <w:proofErr w:type="spellEnd"/>
+              <w:t>Isabelle Crausaz</w:t>
+            </w:r>
           </w:p>
         </w:tc>
       </w:tr>
@@ -6096,84 +6070,60 @@
                 <w:lang w:val="fr-CH"/>
               </w:rPr>
             </w:pPr>
-            <w:proofErr w:type="spellStart"/>
-            <w:proofErr w:type="gramStart"/>
             <w:r>
               <w:rPr>
                 <w:b w:val="0"/>
                 <w:bCs w:val="0"/>
                 <w:lang w:val="fr-CH"/>
               </w:rPr>
-              <w:t>dl</w:t>
-            </w:r>
-            <w:proofErr w:type="gramEnd"/>
-            <w:r>
+              <w:t>dl_Informatique</w:t>
+            </w:r>
+          </w:p>
+        </w:tc>
+        <w:tc>
+          <w:tcPr>
+            <w:tcW w:w="4508" w:type="dxa"/>
+            <w:vAlign w:val="center"/>
+          </w:tcPr>
+          <w:p>
+            <w:pPr>
+              <w:cnfStyle w:val="000000100000" w:firstRow="0" w:lastRow="0" w:firstColumn="0" w:lastColumn="0" w:oddVBand="0" w:evenVBand="0" w:oddHBand="1" w:evenHBand="0" w:firstRowFirstColumn="0" w:firstRowLastColumn="0" w:lastRowFirstColumn="0" w:lastRowLastColumn="0"/>
+              <w:rPr>
+                <w:lang w:val="fr-CH"/>
+              </w:rPr>
+            </w:pPr>
+            <w:r>
+              <w:rPr>
+                <w:lang w:val="fr-CH"/>
+              </w:rPr>
+              <w:t>AdminIT03</w:t>
+            </w:r>
+          </w:p>
+        </w:tc>
+      </w:tr>
+      <w:tr>
+        <w:tc>
+          <w:tcPr>
+            <w:cnfStyle w:val="001000000000" w:firstRow="0" w:lastRow="0" w:firstColumn="1" w:lastColumn="0" w:oddVBand="0" w:evenVBand="0" w:oddHBand="0" w:evenHBand="0" w:firstRowFirstColumn="0" w:firstRowLastColumn="0" w:lastRowFirstColumn="0" w:lastRowLastColumn="0"/>
+            <w:tcW w:w="4508" w:type="dxa"/>
+            <w:vAlign w:val="center"/>
+          </w:tcPr>
+          <w:p>
+            <w:pPr>
               <w:rPr>
                 <w:b w:val="0"/>
                 <w:bCs w:val="0"/>
                 <w:lang w:val="fr-CH"/>
               </w:rPr>
-              <w:t>_Informatique</w:t>
-            </w:r>
-            <w:proofErr w:type="spellEnd"/>
-          </w:p>
-        </w:tc>
-        <w:tc>
-          <w:tcPr>
-            <w:tcW w:w="4508" w:type="dxa"/>
-            <w:vAlign w:val="center"/>
-          </w:tcPr>
-          <w:p>
-            <w:pPr>
-              <w:cnfStyle w:val="000000100000" w:firstRow="0" w:lastRow="0" w:firstColumn="0" w:lastColumn="0" w:oddVBand="0" w:evenVBand="0" w:oddHBand="1" w:evenHBand="0" w:firstRowFirstColumn="0" w:firstRowLastColumn="0" w:lastRowFirstColumn="0" w:lastRowLastColumn="0"/>
-              <w:rPr>
-                <w:lang w:val="fr-CH"/>
-              </w:rPr>
-            </w:pPr>
-            <w:r>
-              <w:rPr>
-                <w:lang w:val="fr-CH"/>
-              </w:rPr>
-              <w:t>AdminIT03</w:t>
-            </w:r>
-          </w:p>
-        </w:tc>
-      </w:tr>
-      <w:tr>
-        <w:tc>
-          <w:tcPr>
-            <w:cnfStyle w:val="001000000000" w:firstRow="0" w:lastRow="0" w:firstColumn="1" w:lastColumn="0" w:oddVBand="0" w:evenVBand="0" w:oddHBand="0" w:evenHBand="0" w:firstRowFirstColumn="0" w:firstRowLastColumn="0" w:lastRowFirstColumn="0" w:lastRowLastColumn="0"/>
-            <w:tcW w:w="4508" w:type="dxa"/>
-            <w:vAlign w:val="center"/>
-          </w:tcPr>
-          <w:p>
-            <w:pPr>
+            </w:pPr>
+            <w:r>
               <w:rPr>
                 <w:b w:val="0"/>
                 <w:bCs w:val="0"/>
                 <w:lang w:val="fr-CH"/>
               </w:rPr>
-            </w:pPr>
-            <w:proofErr w:type="spellStart"/>
-            <w:proofErr w:type="gramStart"/>
-            <w:r>
-              <w:rPr>
-                <w:b w:val="0"/>
-                <w:bCs w:val="0"/>
-                <w:lang w:val="fr-CH"/>
-              </w:rPr>
-              <w:t>dl</w:t>
-            </w:r>
-            <w:proofErr w:type="gramEnd"/>
-            <w:r>
-              <w:rPr>
-                <w:b w:val="0"/>
-                <w:bCs w:val="0"/>
-                <w:lang w:val="fr-CH"/>
-              </w:rPr>
-              <w:t>_Logistique</w:t>
-            </w:r>
-            <w:proofErr w:type="spellEnd"/>
+              <w:t>dl_Logistique</w:t>
+            </w:r>
           </w:p>
         </w:tc>
         <w:tc>
@@ -6215,26 +6165,14 @@
                 <w:lang w:val="fr-CH"/>
               </w:rPr>
             </w:pPr>
-            <w:proofErr w:type="spellStart"/>
-            <w:proofErr w:type="gramStart"/>
             <w:r>
               <w:rPr>
                 <w:b w:val="0"/>
                 <w:bCs w:val="0"/>
                 <w:lang w:val="fr-CH"/>
               </w:rPr>
-              <w:t>dl</w:t>
-            </w:r>
-            <w:proofErr w:type="gramEnd"/>
-            <w:r>
-              <w:rPr>
-                <w:b w:val="0"/>
-                <w:bCs w:val="0"/>
-                <w:lang w:val="fr-CH"/>
-              </w:rPr>
-              <w:t>_Production</w:t>
-            </w:r>
-            <w:proofErr w:type="spellEnd"/>
+              <w:t>dl_Production</w:t>
+            </w:r>
           </w:p>
         </w:tc>
         <w:tc>
@@ -6249,28 +6187,12 @@
                 <w:lang w:val="fr-CH"/>
               </w:rPr>
             </w:pPr>
-            <w:proofErr w:type="spellStart"/>
-            <w:r>
-              <w:rPr>
-                <w:lang w:val="fr-CH"/>
-              </w:rPr>
-              <w:t>Jurg</w:t>
-            </w:r>
-            <w:proofErr w:type="spellEnd"/>
-            <w:r>
-              <w:rPr>
-                <w:lang w:val="fr-CH"/>
-              </w:rPr>
-              <w:t xml:space="preserve"> </w:t>
-            </w:r>
-            <w:proofErr w:type="spellStart"/>
-            <w:r>
-              <w:rPr>
-                <w:lang w:val="fr-CH"/>
-              </w:rPr>
-              <w:t>Hafeli</w:t>
-            </w:r>
-            <w:proofErr w:type="spellEnd"/>
+            <w:r>
+              <w:rPr>
+                <w:lang w:val="fr-CH"/>
+              </w:rPr>
+              <w:t>Jurg Hafeli</w:t>
+            </w:r>
           </w:p>
         </w:tc>
       </w:tr>
@@ -6290,26 +6212,14 @@
                 <w:lang w:val="fr-CH"/>
               </w:rPr>
             </w:pPr>
-            <w:proofErr w:type="spellStart"/>
-            <w:proofErr w:type="gramStart"/>
             <w:r>
               <w:rPr>
                 <w:b w:val="0"/>
                 <w:bCs w:val="0"/>
                 <w:lang w:val="fr-CH"/>
               </w:rPr>
-              <w:t>dl</w:t>
-            </w:r>
-            <w:proofErr w:type="gramEnd"/>
-            <w:r>
-              <w:rPr>
-                <w:b w:val="0"/>
-                <w:bCs w:val="0"/>
-                <w:lang w:val="fr-CH"/>
-              </w:rPr>
-              <w:t>_RessourcesHumaines</w:t>
-            </w:r>
-            <w:proofErr w:type="spellEnd"/>
+              <w:t>dl_RessourcesHumaines</w:t>
+            </w:r>
           </w:p>
         </w:tc>
         <w:tc>
@@ -6328,16 +6238,8 @@
               <w:rPr>
                 <w:lang w:val="fr-CH"/>
               </w:rPr>
-              <w:t xml:space="preserve">Marianne </w:t>
-            </w:r>
-            <w:proofErr w:type="spellStart"/>
-            <w:r>
-              <w:rPr>
-                <w:lang w:val="fr-CH"/>
-              </w:rPr>
-              <w:t>Hasler</w:t>
-            </w:r>
-            <w:proofErr w:type="spellEnd"/>
+              <w:t>Marianne Hasler</w:t>
+            </w:r>
           </w:p>
         </w:tc>
       </w:tr>
@@ -6399,26 +6301,14 @@
                 <w:lang w:val="fr-CH"/>
               </w:rPr>
             </w:pPr>
-            <w:proofErr w:type="spellStart"/>
-            <w:proofErr w:type="gramStart"/>
             <w:r>
               <w:rPr>
                 <w:b w:val="0"/>
                 <w:bCs w:val="0"/>
                 <w:lang w:val="fr-CH"/>
               </w:rPr>
-              <w:t>dl</w:t>
-            </w:r>
-            <w:proofErr w:type="gramEnd"/>
-            <w:r>
-              <w:rPr>
-                <w:b w:val="0"/>
-                <w:bCs w:val="0"/>
-                <w:lang w:val="fr-CH"/>
-              </w:rPr>
-              <w:t>_Vente</w:t>
-            </w:r>
-            <w:proofErr w:type="spellEnd"/>
+              <w:t>dl_Vente</w:t>
+            </w:r>
           </w:p>
         </w:tc>
         <w:tc>
@@ -6433,22 +6323,12 @@
                 <w:lang w:val="fr-CH"/>
               </w:rPr>
             </w:pPr>
-            <w:proofErr w:type="spellStart"/>
-            <w:proofErr w:type="gramStart"/>
-            <w:r>
-              <w:rPr>
-                <w:lang w:val="fr-CH"/>
-              </w:rPr>
-              <w:t>dl</w:t>
-            </w:r>
-            <w:proofErr w:type="gramEnd"/>
-            <w:r>
-              <w:rPr>
-                <w:lang w:val="fr-CH"/>
-              </w:rPr>
-              <w:t>_Industrie</w:t>
-            </w:r>
-            <w:proofErr w:type="spellEnd"/>
+            <w:r>
+              <w:rPr>
+                <w:lang w:val="fr-CH"/>
+              </w:rPr>
+              <w:t>dl_Industrie</w:t>
+            </w:r>
           </w:p>
         </w:tc>
       </w:tr>
@@ -6485,22 +6365,12 @@
                 <w:lang w:val="fr-CH"/>
               </w:rPr>
             </w:pPr>
-            <w:proofErr w:type="spellStart"/>
-            <w:proofErr w:type="gramStart"/>
-            <w:r>
-              <w:rPr>
-                <w:lang w:val="fr-CH"/>
-              </w:rPr>
-              <w:t>dl</w:t>
-            </w:r>
-            <w:proofErr w:type="gramEnd"/>
-            <w:r>
-              <w:rPr>
-                <w:lang w:val="fr-CH"/>
-              </w:rPr>
-              <w:t>_SuisseAllemanique</w:t>
-            </w:r>
-            <w:proofErr w:type="spellEnd"/>
+            <w:r>
+              <w:rPr>
+                <w:lang w:val="fr-CH"/>
+              </w:rPr>
+              <w:t>dl_SuisseAllemanique</w:t>
+            </w:r>
           </w:p>
         </w:tc>
       </w:tr>
@@ -6534,22 +6404,12 @@
                 <w:lang w:val="fr-CH"/>
               </w:rPr>
             </w:pPr>
-            <w:proofErr w:type="spellStart"/>
-            <w:proofErr w:type="gramStart"/>
-            <w:r>
-              <w:rPr>
-                <w:lang w:val="fr-CH"/>
-              </w:rPr>
-              <w:t>dl</w:t>
-            </w:r>
-            <w:proofErr w:type="gramEnd"/>
-            <w:r>
-              <w:rPr>
-                <w:lang w:val="fr-CH"/>
-              </w:rPr>
-              <w:t>_SuisseLatine</w:t>
-            </w:r>
-            <w:proofErr w:type="spellEnd"/>
+            <w:r>
+              <w:rPr>
+                <w:lang w:val="fr-CH"/>
+              </w:rPr>
+              <w:t>dl_SuisseLatine</w:t>
+            </w:r>
           </w:p>
         </w:tc>
       </w:tr>
@@ -6571,84 +6431,60 @@
                 <w:lang w:val="fr-CH"/>
               </w:rPr>
             </w:pPr>
-            <w:proofErr w:type="spellStart"/>
-            <w:proofErr w:type="gramStart"/>
             <w:r>
               <w:rPr>
                 <w:b w:val="0"/>
                 <w:bCs w:val="0"/>
                 <w:lang w:val="fr-CH"/>
               </w:rPr>
-              <w:t>dl</w:t>
-            </w:r>
-            <w:proofErr w:type="gramEnd"/>
-            <w:r>
+              <w:t>dl_Industrie</w:t>
+            </w:r>
+          </w:p>
+        </w:tc>
+        <w:tc>
+          <w:tcPr>
+            <w:tcW w:w="4508" w:type="dxa"/>
+            <w:vAlign w:val="center"/>
+          </w:tcPr>
+          <w:p>
+            <w:pPr>
+              <w:cnfStyle w:val="000000100000" w:firstRow="0" w:lastRow="0" w:firstColumn="0" w:lastColumn="0" w:oddVBand="0" w:evenVBand="0" w:oddHBand="1" w:evenHBand="0" w:firstRowFirstColumn="0" w:firstRowLastColumn="0" w:lastRowFirstColumn="0" w:lastRowLastColumn="0"/>
+              <w:rPr>
+                <w:lang w:val="fr-CH"/>
+              </w:rPr>
+            </w:pPr>
+            <w:r>
+              <w:rPr>
+                <w:lang w:val="fr-CH"/>
+              </w:rPr>
+              <w:t>Roland Durring</w:t>
+            </w:r>
+          </w:p>
+        </w:tc>
+      </w:tr>
+      <w:tr>
+        <w:tc>
+          <w:tcPr>
+            <w:cnfStyle w:val="001000000000" w:firstRow="0" w:lastRow="0" w:firstColumn="1" w:lastColumn="0" w:oddVBand="0" w:evenVBand="0" w:oddHBand="0" w:evenHBand="0" w:firstRowFirstColumn="0" w:firstRowLastColumn="0" w:lastRowFirstColumn="0" w:lastRowLastColumn="0"/>
+            <w:tcW w:w="4508" w:type="dxa"/>
+            <w:vAlign w:val="center"/>
+          </w:tcPr>
+          <w:p>
+            <w:pPr>
               <w:rPr>
                 <w:b w:val="0"/>
                 <w:bCs w:val="0"/>
                 <w:lang w:val="fr-CH"/>
               </w:rPr>
-              <w:t>_Industrie</w:t>
-            </w:r>
-            <w:proofErr w:type="spellEnd"/>
-          </w:p>
-        </w:tc>
-        <w:tc>
-          <w:tcPr>
-            <w:tcW w:w="4508" w:type="dxa"/>
-            <w:vAlign w:val="center"/>
-          </w:tcPr>
-          <w:p>
-            <w:pPr>
-              <w:cnfStyle w:val="000000100000" w:firstRow="0" w:lastRow="0" w:firstColumn="0" w:lastColumn="0" w:oddVBand="0" w:evenVBand="0" w:oddHBand="1" w:evenHBand="0" w:firstRowFirstColumn="0" w:firstRowLastColumn="0" w:lastRowFirstColumn="0" w:lastRowLastColumn="0"/>
-              <w:rPr>
-                <w:lang w:val="fr-CH"/>
-              </w:rPr>
-            </w:pPr>
-            <w:r>
-              <w:rPr>
-                <w:lang w:val="fr-CH"/>
-              </w:rPr>
-              <w:t>Roland Durring</w:t>
-            </w:r>
-          </w:p>
-        </w:tc>
-      </w:tr>
-      <w:tr>
-        <w:tc>
-          <w:tcPr>
-            <w:cnfStyle w:val="001000000000" w:firstRow="0" w:lastRow="0" w:firstColumn="1" w:lastColumn="0" w:oddVBand="0" w:evenVBand="0" w:oddHBand="0" w:evenHBand="0" w:firstRowFirstColumn="0" w:firstRowLastColumn="0" w:lastRowFirstColumn="0" w:lastRowLastColumn="0"/>
-            <w:tcW w:w="4508" w:type="dxa"/>
-            <w:vAlign w:val="center"/>
-          </w:tcPr>
-          <w:p>
-            <w:pPr>
+            </w:pPr>
+            <w:r>
               <w:rPr>
                 <w:b w:val="0"/>
                 <w:bCs w:val="0"/>
                 <w:lang w:val="fr-CH"/>
               </w:rPr>
-            </w:pPr>
-            <w:proofErr w:type="spellStart"/>
-            <w:proofErr w:type="gramStart"/>
-            <w:r>
-              <w:rPr>
-                <w:b w:val="0"/>
-                <w:bCs w:val="0"/>
-                <w:lang w:val="fr-CH"/>
-              </w:rPr>
-              <w:t>dl</w:t>
-            </w:r>
-            <w:proofErr w:type="gramEnd"/>
-            <w:r>
-              <w:rPr>
-                <w:b w:val="0"/>
-                <w:bCs w:val="0"/>
-                <w:lang w:val="fr-CH"/>
-              </w:rPr>
-              <w:t>_SuisseAllemanique</w:t>
-            </w:r>
-            <w:proofErr w:type="spellEnd"/>
+              <w:t>dl_SuisseAllemanique</w:t>
+            </w:r>
           </w:p>
         </w:tc>
         <w:tc>
@@ -6690,26 +6526,14 @@
                 <w:lang w:val="fr-CH"/>
               </w:rPr>
             </w:pPr>
-            <w:proofErr w:type="spellStart"/>
-            <w:proofErr w:type="gramStart"/>
             <w:r>
               <w:rPr>
                 <w:b w:val="0"/>
                 <w:bCs w:val="0"/>
                 <w:lang w:val="fr-CH"/>
               </w:rPr>
-              <w:t>dl</w:t>
-            </w:r>
-            <w:proofErr w:type="gramEnd"/>
-            <w:r>
-              <w:rPr>
-                <w:b w:val="0"/>
-                <w:bCs w:val="0"/>
-                <w:lang w:val="fr-CH"/>
-              </w:rPr>
-              <w:t>_SuisseLatine</w:t>
-            </w:r>
-            <w:proofErr w:type="spellEnd"/>
+              <w:t>dl_SuisseLatine</w:t>
+            </w:r>
           </w:p>
         </w:tc>
         <w:tc>
@@ -6728,16 +6552,8 @@
               <w:rPr>
                 <w:lang w:val="fr-CH"/>
               </w:rPr>
-              <w:t xml:space="preserve">Jacques </w:t>
-            </w:r>
-            <w:proofErr w:type="spellStart"/>
-            <w:r>
-              <w:rPr>
-                <w:lang w:val="fr-CH"/>
-              </w:rPr>
-              <w:t>Yerly</w:t>
-            </w:r>
-            <w:proofErr w:type="spellEnd"/>
+              <w:t>Jacques Yerly</w:t>
+            </w:r>
           </w:p>
         </w:tc>
       </w:tr>
@@ -6749,7 +6565,7 @@
           <w:lang w:val="fr-CH"/>
         </w:rPr>
       </w:pPr>
-      <w:bookmarkStart w:id="15" w:name="_Toc61772205"/>
+      <w:bookmarkStart w:id="15" w:name="_Toc61850254"/>
       <w:r>
         <w:rPr>
           <w:lang w:val="fr-CH"/>
@@ -6885,14 +6701,24 @@
           <w:lang w:val="fr-CH"/>
         </w:rPr>
       </w:pPr>
-      <w:proofErr w:type="spellStart"/>
       <w:r>
         <w:rPr>
           <w:lang w:val="fr-CH"/>
         </w:rPr>
-        <w:t>Compatibilite</w:t>
+        <w:t>Compt</w:t>
       </w:r>
-      <w:proofErr w:type="spellEnd"/>
+      <w:r>
+        <w:rPr>
+          <w:lang w:val="fr-CH"/>
+        </w:rPr>
+        <w:t>a</w:t>
+      </w:r>
+      <w:r>
+        <w:rPr>
+          <w:lang w:val="fr-CH"/>
+        </w:rPr>
+        <w:t>bilite</w:t>
+      </w:r>
     </w:p>
     <w:p>
       <w:pPr>
@@ -6906,14 +6732,12 @@
           <w:lang w:val="fr-CH"/>
         </w:rPr>
       </w:pPr>
-      <w:proofErr w:type="spellStart"/>
       <w:r>
         <w:rPr>
           <w:lang w:val="fr-CH"/>
         </w:rPr>
         <w:t>Developpement</w:t>
       </w:r>
-      <w:proofErr w:type="spellEnd"/>
     </w:p>
     <w:p>
       <w:pPr>
@@ -6927,14 +6751,12 @@
           <w:lang w:val="fr-CH"/>
         </w:rPr>
       </w:pPr>
-      <w:proofErr w:type="spellStart"/>
       <w:r>
         <w:rPr>
           <w:lang w:val="fr-CH"/>
         </w:rPr>
         <w:t>DirectionGenerale</w:t>
       </w:r>
-      <w:proofErr w:type="spellEnd"/>
     </w:p>
     <w:p>
       <w:pPr>
@@ -7024,14 +6846,12 @@
           <w:lang w:val="fr-CH"/>
         </w:rPr>
       </w:pPr>
-      <w:proofErr w:type="spellStart"/>
       <w:r>
         <w:rPr>
           <w:lang w:val="fr-CH"/>
         </w:rPr>
         <w:t>RessourcesHumaines</w:t>
       </w:r>
-      <w:proofErr w:type="spellEnd"/>
     </w:p>
     <w:p>
       <w:pPr>
@@ -7083,14 +6903,12 @@
           <w:lang w:val="fr-CH"/>
         </w:rPr>
       </w:pPr>
-      <w:proofErr w:type="spellStart"/>
       <w:r>
         <w:rPr>
           <w:lang w:val="fr-CH"/>
         </w:rPr>
         <w:t>SuisseAllemanique</w:t>
       </w:r>
-      <w:proofErr w:type="spellEnd"/>
     </w:p>
     <w:p>
       <w:pPr>
@@ -7104,14 +6922,12 @@
           <w:lang w:val="fr-CH"/>
         </w:rPr>
       </w:pPr>
-      <w:proofErr w:type="spellStart"/>
       <w:r>
         <w:rPr>
           <w:lang w:val="fr-CH"/>
         </w:rPr>
         <w:t>SuisseLatine</w:t>
       </w:r>
-      <w:proofErr w:type="spellEnd"/>
     </w:p>
     <w:p>
       <w:pPr>
@@ -7225,7 +7041,7 @@
           <w:lang w:val="fr-CH"/>
         </w:rPr>
       </w:pPr>
-      <w:bookmarkStart w:id="16" w:name="_Toc61772206"/>
+      <w:bookmarkStart w:id="16" w:name="_Toc61850255"/>
       <w:r>
         <w:rPr>
           <w:lang w:val="fr-CH"/>
@@ -7322,16 +7138,14 @@
                 <w:lang w:val="fr-CH"/>
               </w:rPr>
             </w:pPr>
-            <w:proofErr w:type="spellStart"/>
-            <w:r>
-              <w:rPr>
-                <w:sz w:val="10"/>
-                <w:szCs w:val="10"/>
-                <w:lang w:val="fr-CH"/>
-              </w:rPr>
-              <w:t>Createur</w:t>
-            </w:r>
-            <w:proofErr w:type="spellEnd"/>
+            <w:r>
+              <w:rPr>
+                <w:sz w:val="10"/>
+                <w:szCs w:val="10"/>
+                <w:lang w:val="fr-CH"/>
+              </w:rPr>
+              <w:t>Créateur</w:t>
+            </w:r>
             <w:r>
               <w:rPr>
                 <w:sz w:val="10"/>
@@ -7340,16 +7154,14 @@
               </w:rPr>
               <w:t xml:space="preserve"> </w:t>
             </w:r>
-            <w:proofErr w:type="spellStart"/>
-            <w:r>
-              <w:rPr>
-                <w:sz w:val="10"/>
-                <w:szCs w:val="10"/>
-                <w:lang w:val="fr-CH"/>
-              </w:rPr>
-              <w:t>Proprietaire</w:t>
-            </w:r>
-            <w:proofErr w:type="spellEnd"/>
+            <w:r>
+              <w:rPr>
+                <w:sz w:val="10"/>
+                <w:szCs w:val="10"/>
+                <w:lang w:val="fr-CH"/>
+              </w:rPr>
+              <w:t>Propriétaire</w:t>
+            </w:r>
           </w:p>
         </w:tc>
         <w:tc>
@@ -7417,23 +7229,13 @@
                 <w:lang w:val="fr-CH"/>
               </w:rPr>
             </w:pPr>
-            <w:proofErr w:type="gramStart"/>
-            <w:r>
-              <w:rPr>
-                <w:sz w:val="10"/>
-                <w:szCs w:val="10"/>
-                <w:lang w:val="fr-CH"/>
-              </w:rPr>
-              <w:t>dl</w:t>
-            </w:r>
-            <w:proofErr w:type="gramEnd"/>
-            <w:r>
-              <w:rPr>
-                <w:sz w:val="10"/>
-                <w:szCs w:val="10"/>
-                <w:lang w:val="fr-CH"/>
-              </w:rPr>
-              <w:t>_Approvisionnement</w:t>
+            <w:r>
+              <w:rPr>
+                <w:sz w:val="10"/>
+                <w:szCs w:val="10"/>
+                <w:lang w:val="fr-CH"/>
+              </w:rPr>
+              <w:t>dl_Approvisionnement</w:t>
             </w:r>
           </w:p>
         </w:tc>
@@ -7452,26 +7254,14 @@
                 <w:lang w:val="fr-CH"/>
               </w:rPr>
             </w:pPr>
-            <w:proofErr w:type="spellStart"/>
-            <w:proofErr w:type="gramStart"/>
-            <w:r>
-              <w:rPr>
-                <w:sz w:val="10"/>
-                <w:szCs w:val="10"/>
-                <w:lang w:val="fr-CH"/>
-              </w:rPr>
-              <w:t>dl</w:t>
-            </w:r>
-            <w:proofErr w:type="gramEnd"/>
-            <w:r>
-              <w:rPr>
-                <w:sz w:val="10"/>
-                <w:szCs w:val="10"/>
-                <w:lang w:val="fr-CH"/>
-              </w:rPr>
-              <w:t>_BackOffice</w:t>
-            </w:r>
-            <w:proofErr w:type="spellEnd"/>
+            <w:r>
+              <w:rPr>
+                <w:sz w:val="10"/>
+                <w:szCs w:val="10"/>
+                <w:lang w:val="fr-CH"/>
+              </w:rPr>
+              <w:t>dl_BackOffice</w:t>
+            </w:r>
           </w:p>
         </w:tc>
         <w:tc>
@@ -7489,26 +7279,14 @@
                 <w:lang w:val="fr-CH"/>
               </w:rPr>
             </w:pPr>
-            <w:proofErr w:type="spellStart"/>
-            <w:proofErr w:type="gramStart"/>
-            <w:r>
-              <w:rPr>
-                <w:sz w:val="10"/>
-                <w:szCs w:val="10"/>
-                <w:lang w:val="fr-CH"/>
-              </w:rPr>
-              <w:t>dl</w:t>
-            </w:r>
-            <w:proofErr w:type="gramEnd"/>
-            <w:r>
-              <w:rPr>
-                <w:sz w:val="10"/>
-                <w:szCs w:val="10"/>
-                <w:lang w:val="fr-CH"/>
-              </w:rPr>
-              <w:t>_Comptabilite</w:t>
-            </w:r>
-            <w:proofErr w:type="spellEnd"/>
+            <w:r>
+              <w:rPr>
+                <w:sz w:val="10"/>
+                <w:szCs w:val="10"/>
+                <w:lang w:val="fr-CH"/>
+              </w:rPr>
+              <w:t>dl_Comptabilite</w:t>
+            </w:r>
           </w:p>
         </w:tc>
         <w:tc>
@@ -7526,26 +7304,14 @@
                 <w:lang w:val="fr-CH"/>
               </w:rPr>
             </w:pPr>
-            <w:proofErr w:type="spellStart"/>
-            <w:proofErr w:type="gramStart"/>
-            <w:r>
-              <w:rPr>
-                <w:sz w:val="10"/>
-                <w:szCs w:val="10"/>
-                <w:lang w:val="fr-CH"/>
-              </w:rPr>
-              <w:t>dl</w:t>
-            </w:r>
-            <w:proofErr w:type="gramEnd"/>
-            <w:r>
-              <w:rPr>
-                <w:sz w:val="10"/>
-                <w:szCs w:val="10"/>
-                <w:lang w:val="fr-CH"/>
-              </w:rPr>
-              <w:t>_Developpement</w:t>
-            </w:r>
-            <w:proofErr w:type="spellEnd"/>
+            <w:r>
+              <w:rPr>
+                <w:sz w:val="10"/>
+                <w:szCs w:val="10"/>
+                <w:lang w:val="fr-CH"/>
+              </w:rPr>
+              <w:t>dl_Developpement</w:t>
+            </w:r>
           </w:p>
         </w:tc>
         <w:tc>
@@ -7563,26 +7329,14 @@
                 <w:lang w:val="fr-CH"/>
               </w:rPr>
             </w:pPr>
-            <w:proofErr w:type="spellStart"/>
-            <w:proofErr w:type="gramStart"/>
-            <w:r>
-              <w:rPr>
-                <w:sz w:val="10"/>
-                <w:szCs w:val="10"/>
-                <w:lang w:val="fr-CH"/>
-              </w:rPr>
-              <w:t>dl</w:t>
-            </w:r>
-            <w:proofErr w:type="gramEnd"/>
-            <w:r>
-              <w:rPr>
-                <w:sz w:val="10"/>
-                <w:szCs w:val="10"/>
-                <w:lang w:val="fr-CH"/>
-              </w:rPr>
-              <w:t>_DirectionGenerale</w:t>
-            </w:r>
-            <w:proofErr w:type="spellEnd"/>
+            <w:r>
+              <w:rPr>
+                <w:sz w:val="10"/>
+                <w:szCs w:val="10"/>
+                <w:lang w:val="fr-CH"/>
+              </w:rPr>
+              <w:t>dl_DirectionGenerale</w:t>
+            </w:r>
           </w:p>
         </w:tc>
         <w:tc>
@@ -7600,26 +7354,14 @@
                 <w:lang w:val="fr-CH"/>
               </w:rPr>
             </w:pPr>
-            <w:proofErr w:type="spellStart"/>
-            <w:proofErr w:type="gramStart"/>
-            <w:r>
-              <w:rPr>
-                <w:sz w:val="10"/>
-                <w:szCs w:val="10"/>
-                <w:lang w:val="fr-CH"/>
-              </w:rPr>
-              <w:t>dl</w:t>
-            </w:r>
-            <w:proofErr w:type="gramEnd"/>
-            <w:r>
-              <w:rPr>
-                <w:sz w:val="10"/>
-                <w:szCs w:val="10"/>
-                <w:lang w:val="fr-CH"/>
-              </w:rPr>
-              <w:t>_Finance</w:t>
-            </w:r>
-            <w:proofErr w:type="spellEnd"/>
+            <w:r>
+              <w:rPr>
+                <w:sz w:val="10"/>
+                <w:szCs w:val="10"/>
+                <w:lang w:val="fr-CH"/>
+              </w:rPr>
+              <w:t>dl_Finance</w:t>
+            </w:r>
           </w:p>
         </w:tc>
         <w:tc>
@@ -7637,26 +7379,14 @@
                 <w:lang w:val="fr-CH"/>
               </w:rPr>
             </w:pPr>
-            <w:proofErr w:type="spellStart"/>
-            <w:proofErr w:type="gramStart"/>
-            <w:r>
-              <w:rPr>
-                <w:sz w:val="10"/>
-                <w:szCs w:val="10"/>
-                <w:lang w:val="fr-CH"/>
-              </w:rPr>
-              <w:t>dl</w:t>
-            </w:r>
-            <w:proofErr w:type="gramEnd"/>
-            <w:r>
-              <w:rPr>
-                <w:sz w:val="10"/>
-                <w:szCs w:val="10"/>
-                <w:lang w:val="fr-CH"/>
-              </w:rPr>
-              <w:t>_Informatique</w:t>
-            </w:r>
-            <w:proofErr w:type="spellEnd"/>
+            <w:r>
+              <w:rPr>
+                <w:sz w:val="10"/>
+                <w:szCs w:val="10"/>
+                <w:lang w:val="fr-CH"/>
+              </w:rPr>
+              <w:t>dl_Informatique</w:t>
+            </w:r>
           </w:p>
         </w:tc>
         <w:tc>
@@ -7674,26 +7404,14 @@
                 <w:lang w:val="fr-CH"/>
               </w:rPr>
             </w:pPr>
-            <w:proofErr w:type="spellStart"/>
-            <w:proofErr w:type="gramStart"/>
-            <w:r>
-              <w:rPr>
-                <w:sz w:val="10"/>
-                <w:szCs w:val="10"/>
-                <w:lang w:val="fr-CH"/>
-              </w:rPr>
-              <w:t>dl</w:t>
-            </w:r>
-            <w:proofErr w:type="gramEnd"/>
-            <w:r>
-              <w:rPr>
-                <w:sz w:val="10"/>
-                <w:szCs w:val="10"/>
-                <w:lang w:val="fr-CH"/>
-              </w:rPr>
-              <w:t>_Logistique</w:t>
-            </w:r>
-            <w:proofErr w:type="spellEnd"/>
+            <w:r>
+              <w:rPr>
+                <w:sz w:val="10"/>
+                <w:szCs w:val="10"/>
+                <w:lang w:val="fr-CH"/>
+              </w:rPr>
+              <w:t>dl_Logistique</w:t>
+            </w:r>
           </w:p>
         </w:tc>
         <w:tc>
@@ -7711,26 +7429,14 @@
                 <w:lang w:val="fr-CH"/>
               </w:rPr>
             </w:pPr>
-            <w:proofErr w:type="spellStart"/>
-            <w:proofErr w:type="gramStart"/>
-            <w:r>
-              <w:rPr>
-                <w:sz w:val="10"/>
-                <w:szCs w:val="10"/>
-                <w:lang w:val="fr-CH"/>
-              </w:rPr>
-              <w:t>dl</w:t>
-            </w:r>
-            <w:proofErr w:type="gramEnd"/>
-            <w:r>
-              <w:rPr>
-                <w:sz w:val="10"/>
-                <w:szCs w:val="10"/>
-                <w:lang w:val="fr-CH"/>
-              </w:rPr>
-              <w:t>_Production</w:t>
-            </w:r>
-            <w:proofErr w:type="spellEnd"/>
+            <w:r>
+              <w:rPr>
+                <w:sz w:val="10"/>
+                <w:szCs w:val="10"/>
+                <w:lang w:val="fr-CH"/>
+              </w:rPr>
+              <w:t>dl_Production</w:t>
+            </w:r>
           </w:p>
         </w:tc>
         <w:tc>
@@ -7748,26 +7454,14 @@
                 <w:lang w:val="fr-CH"/>
               </w:rPr>
             </w:pPr>
-            <w:proofErr w:type="spellStart"/>
-            <w:proofErr w:type="gramStart"/>
-            <w:r>
-              <w:rPr>
-                <w:sz w:val="10"/>
-                <w:szCs w:val="10"/>
-                <w:lang w:val="fr-CH"/>
-              </w:rPr>
-              <w:t>dl</w:t>
-            </w:r>
-            <w:proofErr w:type="gramEnd"/>
-            <w:r>
-              <w:rPr>
-                <w:sz w:val="10"/>
-                <w:szCs w:val="10"/>
-                <w:lang w:val="fr-CH"/>
-              </w:rPr>
-              <w:t>_RessourcesHumaines</w:t>
-            </w:r>
-            <w:proofErr w:type="spellEnd"/>
+            <w:r>
+              <w:rPr>
+                <w:sz w:val="10"/>
+                <w:szCs w:val="10"/>
+                <w:lang w:val="fr-CH"/>
+              </w:rPr>
+              <w:t>dl_RessourcesHumaines</w:t>
+            </w:r>
           </w:p>
         </w:tc>
         <w:tc>
@@ -7785,26 +7479,14 @@
                 <w:lang w:val="fr-CH"/>
               </w:rPr>
             </w:pPr>
-            <w:proofErr w:type="spellStart"/>
-            <w:proofErr w:type="gramStart"/>
-            <w:r>
-              <w:rPr>
-                <w:sz w:val="10"/>
-                <w:szCs w:val="10"/>
-                <w:lang w:val="fr-CH"/>
-              </w:rPr>
-              <w:t>dl</w:t>
-            </w:r>
-            <w:proofErr w:type="gramEnd"/>
-            <w:r>
-              <w:rPr>
-                <w:sz w:val="10"/>
-                <w:szCs w:val="10"/>
-                <w:lang w:val="fr-CH"/>
-              </w:rPr>
-              <w:t>_Vente</w:t>
-            </w:r>
-            <w:proofErr w:type="spellEnd"/>
+            <w:r>
+              <w:rPr>
+                <w:sz w:val="10"/>
+                <w:szCs w:val="10"/>
+                <w:lang w:val="fr-CH"/>
+              </w:rPr>
+              <w:t>dl_Vente</w:t>
+            </w:r>
           </w:p>
         </w:tc>
         <w:tc>
@@ -7822,26 +7504,14 @@
                 <w:lang w:val="fr-CH"/>
               </w:rPr>
             </w:pPr>
-            <w:proofErr w:type="spellStart"/>
-            <w:proofErr w:type="gramStart"/>
-            <w:r>
-              <w:rPr>
-                <w:sz w:val="10"/>
-                <w:szCs w:val="10"/>
-                <w:lang w:val="fr-CH"/>
-              </w:rPr>
-              <w:t>dl</w:t>
-            </w:r>
-            <w:proofErr w:type="gramEnd"/>
-            <w:r>
-              <w:rPr>
-                <w:sz w:val="10"/>
-                <w:szCs w:val="10"/>
-                <w:lang w:val="fr-CH"/>
-              </w:rPr>
-              <w:t>_Industrie</w:t>
-            </w:r>
-            <w:proofErr w:type="spellEnd"/>
+            <w:r>
+              <w:rPr>
+                <w:sz w:val="10"/>
+                <w:szCs w:val="10"/>
+                <w:lang w:val="fr-CH"/>
+              </w:rPr>
+              <w:t>dl_Industrie</w:t>
+            </w:r>
           </w:p>
         </w:tc>
         <w:tc>
@@ -7859,26 +7529,14 @@
                 <w:lang w:val="fr-CH"/>
               </w:rPr>
             </w:pPr>
-            <w:proofErr w:type="spellStart"/>
-            <w:proofErr w:type="gramStart"/>
-            <w:r>
-              <w:rPr>
-                <w:sz w:val="10"/>
-                <w:szCs w:val="10"/>
-                <w:lang w:val="fr-CH"/>
-              </w:rPr>
-              <w:t>dl</w:t>
-            </w:r>
-            <w:proofErr w:type="gramEnd"/>
-            <w:r>
-              <w:rPr>
-                <w:sz w:val="10"/>
-                <w:szCs w:val="10"/>
-                <w:lang w:val="fr-CH"/>
-              </w:rPr>
-              <w:t>_SuisseAllemanique</w:t>
-            </w:r>
-            <w:proofErr w:type="spellEnd"/>
+            <w:r>
+              <w:rPr>
+                <w:sz w:val="10"/>
+                <w:szCs w:val="10"/>
+                <w:lang w:val="fr-CH"/>
+              </w:rPr>
+              <w:t>dl_SuisseAllemanique</w:t>
+            </w:r>
           </w:p>
         </w:tc>
         <w:tc>
@@ -7896,26 +7554,14 @@
                 <w:lang w:val="fr-CH"/>
               </w:rPr>
             </w:pPr>
-            <w:proofErr w:type="spellStart"/>
-            <w:proofErr w:type="gramStart"/>
-            <w:r>
-              <w:rPr>
-                <w:sz w:val="10"/>
-                <w:szCs w:val="10"/>
-                <w:lang w:val="fr-CH"/>
-              </w:rPr>
-              <w:t>dl</w:t>
-            </w:r>
-            <w:proofErr w:type="gramEnd"/>
-            <w:r>
-              <w:rPr>
-                <w:sz w:val="10"/>
-                <w:szCs w:val="10"/>
-                <w:lang w:val="fr-CH"/>
-              </w:rPr>
-              <w:t>_SuisseLatine</w:t>
-            </w:r>
-            <w:proofErr w:type="spellEnd"/>
+            <w:r>
+              <w:rPr>
+                <w:sz w:val="10"/>
+                <w:szCs w:val="10"/>
+                <w:lang w:val="fr-CH"/>
+              </w:rPr>
+              <w:t>dl_SuisseLatine</w:t>
+            </w:r>
           </w:p>
         </w:tc>
       </w:tr>
@@ -8434,36 +8080,22 @@
                 <w:szCs w:val="10"/>
                 <w:lang w:val="fr-CH"/>
               </w:rPr>
-              <w:t>M (</w:t>
-            </w:r>
-            <w:proofErr w:type="spellStart"/>
-            <w:r>
-              <w:rPr>
-                <w:sz w:val="10"/>
-                <w:szCs w:val="10"/>
-                <w:lang w:val="fr-CH"/>
-              </w:rPr>
-              <w:t>subfolders</w:t>
-            </w:r>
-            <w:proofErr w:type="spellEnd"/>
-            <w:r>
-              <w:rPr>
-                <w:sz w:val="10"/>
-                <w:szCs w:val="10"/>
-                <w:lang w:val="fr-CH"/>
-              </w:rPr>
-              <w:t xml:space="preserve"> and files </w:t>
-            </w:r>
-            <w:proofErr w:type="spellStart"/>
-            <w:r>
-              <w:rPr>
-                <w:sz w:val="10"/>
-                <w:szCs w:val="10"/>
-                <w:lang w:val="fr-CH"/>
-              </w:rPr>
-              <w:t>only</w:t>
-            </w:r>
-            <w:proofErr w:type="spellEnd"/>
+              <w:t xml:space="preserve">M </w:t>
+            </w:r>
+            <w:r>
+              <w:rPr>
+                <w:sz w:val="10"/>
+                <w:szCs w:val="10"/>
+              </w:rPr>
+              <w:t>(</w:t>
+            </w:r>
+            <w:r>
+              <w:rPr>
+                <w:sz w:val="10"/>
+                <w:szCs w:val="10"/>
+              </w:rPr>
+              <w:t>subfolders and files only</w:t>
+            </w:r>
             <w:r>
               <w:rPr>
                 <w:sz w:val="10"/>
@@ -8519,70 +8151,14 @@
               <w:rPr>
                 <w:sz w:val="10"/>
                 <w:szCs w:val="10"/>
-                <w:lang w:val="fr-CH"/>
-              </w:rPr>
-            </w:pPr>
-            <w:r>
-              <w:rPr>
-                <w:sz w:val="10"/>
-                <w:szCs w:val="10"/>
-                <w:lang w:val="fr-CH"/>
-              </w:rPr>
-              <w:t xml:space="preserve">List folder, </w:t>
-            </w:r>
-            <w:proofErr w:type="spellStart"/>
-            <w:r>
-              <w:rPr>
-                <w:sz w:val="10"/>
-                <w:szCs w:val="10"/>
-                <w:lang w:val="fr-CH"/>
-              </w:rPr>
-              <w:t>Create</w:t>
-            </w:r>
-            <w:proofErr w:type="spellEnd"/>
-            <w:r>
-              <w:rPr>
-                <w:sz w:val="10"/>
-                <w:szCs w:val="10"/>
-                <w:lang w:val="fr-CH"/>
-              </w:rPr>
-              <w:t xml:space="preserve"> folders (</w:t>
-            </w:r>
-            <w:proofErr w:type="spellStart"/>
-            <w:r>
-              <w:rPr>
-                <w:sz w:val="10"/>
-                <w:szCs w:val="10"/>
-                <w:lang w:val="fr-CH"/>
-              </w:rPr>
-              <w:t>this</w:t>
-            </w:r>
-            <w:proofErr w:type="spellEnd"/>
-            <w:r>
-              <w:rPr>
-                <w:sz w:val="10"/>
-                <w:szCs w:val="10"/>
-                <w:lang w:val="fr-CH"/>
-              </w:rPr>
-              <w:t xml:space="preserve"> folder </w:t>
-            </w:r>
-            <w:proofErr w:type="spellStart"/>
-            <w:r>
-              <w:rPr>
-                <w:sz w:val="10"/>
-                <w:szCs w:val="10"/>
-                <w:lang w:val="fr-CH"/>
-              </w:rPr>
-              <w:t>only</w:t>
-            </w:r>
-            <w:proofErr w:type="spellEnd"/>
-            <w:r>
-              <w:rPr>
-                <w:sz w:val="10"/>
-                <w:szCs w:val="10"/>
-                <w:lang w:val="fr-CH"/>
-              </w:rPr>
-              <w:t>)</w:t>
+              </w:rPr>
+            </w:pPr>
+            <w:r>
+              <w:rPr>
+                <w:sz w:val="10"/>
+                <w:szCs w:val="10"/>
+              </w:rPr>
+              <w:t>List folder, Create folders (this folder only)</w:t>
             </w:r>
           </w:p>
         </w:tc>
@@ -8997,52 +8573,14 @@
               <w:rPr>
                 <w:sz w:val="10"/>
                 <w:szCs w:val="10"/>
-                <w:lang w:val="fr-CH"/>
-              </w:rPr>
-            </w:pPr>
-            <w:r>
-              <w:rPr>
-                <w:sz w:val="10"/>
-                <w:szCs w:val="10"/>
-                <w:lang w:val="fr-CH"/>
-              </w:rPr>
-              <w:t>List folder (</w:t>
-            </w:r>
-            <w:proofErr w:type="spellStart"/>
-            <w:r>
-              <w:rPr>
-                <w:sz w:val="10"/>
-                <w:szCs w:val="10"/>
-                <w:lang w:val="fr-CH"/>
-              </w:rPr>
-              <w:t>this</w:t>
-            </w:r>
-            <w:proofErr w:type="spellEnd"/>
-            <w:r>
-              <w:rPr>
-                <w:sz w:val="10"/>
-                <w:szCs w:val="10"/>
-                <w:lang w:val="fr-CH"/>
-              </w:rPr>
-              <w:t xml:space="preserve"> folder </w:t>
-            </w:r>
-            <w:proofErr w:type="spellStart"/>
-            <w:r>
-              <w:rPr>
-                <w:sz w:val="10"/>
-                <w:szCs w:val="10"/>
-                <w:lang w:val="fr-CH"/>
-              </w:rPr>
-              <w:t>only</w:t>
-            </w:r>
-            <w:proofErr w:type="spellEnd"/>
-            <w:r>
-              <w:rPr>
-                <w:sz w:val="10"/>
-                <w:szCs w:val="10"/>
-                <w:lang w:val="fr-CH"/>
-              </w:rPr>
-              <w:t>)</w:t>
+              </w:rPr>
+            </w:pPr>
+            <w:r>
+              <w:rPr>
+                <w:sz w:val="10"/>
+                <w:szCs w:val="10"/>
+              </w:rPr>
+              <w:t>List folder (this folder only)</w:t>
             </w:r>
           </w:p>
         </w:tc>
@@ -14700,6 +14238,7 @@
               <w:rPr>
                 <w:sz w:val="10"/>
                 <w:szCs w:val="10"/>
+                <w:lang w:val="fr-CH"/>
               </w:rPr>
             </w:pPr>
           </w:p>
@@ -16565,7 +16104,7 @@
           <w:lang w:val="fr-CH"/>
         </w:rPr>
       </w:pPr>
-      <w:bookmarkStart w:id="17" w:name="_Toc61772207"/>
+      <w:bookmarkStart w:id="17" w:name="_Toc61850256"/>
       <w:r>
         <w:rPr>
           <w:lang w:val="fr-CH"/>
@@ -16979,6 +16518,1606 @@
           <w:lang w:val="fr-CH"/>
         </w:rPr>
       </w:pPr>
+    </w:p>
+    <w:p>
+      <w:pPr>
+        <w:rPr>
+          <w:lang w:val="fr-CH"/>
+        </w:rPr>
+      </w:pPr>
+      <w:r>
+        <w:rPr>
+          <w:lang w:val="fr-CH"/>
+        </w:rPr>
+        <w:br w:type="page"/>
+      </w:r>
+    </w:p>
+    <w:p>
+      <w:pPr>
+        <w:pStyle w:val="Heading1"/>
+        <w:rPr>
+          <w:lang w:val="fr-CH"/>
+        </w:rPr>
+      </w:pPr>
+      <w:bookmarkStart w:id="18" w:name="_Toc61850257"/>
+      <w:r>
+        <w:rPr>
+          <w:lang w:val="fr-CH"/>
+        </w:rPr>
+        <w:lastRenderedPageBreak/>
+        <w:t>DFS</w:t>
+      </w:r>
+      <w:bookmarkEnd w:id="18"/>
+    </w:p>
+    <w:p>
+      <w:pPr>
+        <w:pStyle w:val="Heading2"/>
+        <w:rPr>
+          <w:lang w:val="fr-CH"/>
+        </w:rPr>
+      </w:pPr>
+      <w:bookmarkStart w:id="19" w:name="_Toc61850258"/>
+      <w:r>
+        <w:rPr>
+          <w:lang w:val="fr-CH"/>
+        </w:rPr>
+        <w:t>Introduction</w:t>
+      </w:r>
+      <w:bookmarkEnd w:id="19"/>
+    </w:p>
+    <w:p>
+      <w:pPr>
+        <w:rPr>
+          <w:lang w:val="fr-CH"/>
+        </w:rPr>
+      </w:pPr>
+      <w:r>
+        <w:rPr>
+          <w:lang w:val="fr-CH"/>
+        </w:rPr>
+        <w:t>Une</w:t>
+      </w:r>
+      <w:r>
+        <w:rPr>
+          <w:b/>
+          <w:bCs/>
+          <w:lang w:val="fr-CH"/>
+        </w:rPr>
+        <w:t xml:space="preserve"> zone de nom DFS</w:t>
+      </w:r>
+      <w:r>
+        <w:rPr>
+          <w:lang w:val="fr-CH"/>
+        </w:rPr>
+        <w:t xml:space="preserve"> est un partage distribué par plusieurs machines accessible sous un nom. Par exemple : "\\Sys03.local\public". L'avantage d'une zone de nom DFS est que le partage est fourni par le premier serveur qui répond. C'est à dire, le plus proche ou le moins surchargé. Cela permet de réduire la latence et à améliorer l'expérience de l'utilisateur.</w:t>
+      </w:r>
+    </w:p>
+    <w:p>
+      <w:pPr>
+        <w:rPr>
+          <w:lang w:val="fr-CH"/>
+        </w:rPr>
+      </w:pPr>
+      <w:r>
+        <w:rPr>
+          <w:lang w:val="fr-CH"/>
+        </w:rPr>
+        <w:t xml:space="preserve">Un </w:t>
+      </w:r>
+      <w:r>
+        <w:rPr>
+          <w:b/>
+          <w:bCs/>
+          <w:lang w:val="fr-CH"/>
+        </w:rPr>
+        <w:t>groupe de réplication</w:t>
+      </w:r>
+      <w:r>
+        <w:rPr>
+          <w:lang w:val="fr-CH"/>
+        </w:rPr>
+        <w:t xml:space="preserve"> contient plusieurs servers et permet de synchroniser des dossiers entre eux.</w:t>
+      </w:r>
+    </w:p>
+    <w:p>
+      <w:pPr>
+        <w:rPr>
+          <w:lang w:val="fr-CH"/>
+        </w:rPr>
+      </w:pPr>
+      <w:r>
+        <w:rPr>
+          <w:lang w:val="fr-CH"/>
+        </w:rPr>
+        <w:t>Il est important dans notre cas de mettre en place les deux car l'utilisateur veux les mêmes fichiers peu importe leur provenance.</w:t>
+      </w:r>
+    </w:p>
+    <w:p>
+      <w:pPr>
+        <w:pStyle w:val="Heading2"/>
+        <w:rPr>
+          <w:lang w:val="fr-CH"/>
+        </w:rPr>
+      </w:pPr>
+      <w:bookmarkStart w:id="20" w:name="_Toc61850259"/>
+      <w:r>
+        <w:rPr>
+          <w:lang w:val="fr-CH"/>
+        </w:rPr>
+        <w:t>Mise en place d'un groupe de réplication</w:t>
+      </w:r>
+      <w:bookmarkEnd w:id="20"/>
+    </w:p>
+    <w:p>
+      <w:pPr>
+        <w:rPr>
+          <w:lang w:val="fr-CH"/>
+        </w:rPr>
+      </w:pPr>
+      <w:r>
+        <w:rPr>
+          <w:lang w:val="fr-CH"/>
+        </w:rPr>
+        <w:t>&gt;</w:t>
+      </w:r>
+      <w:r>
+        <w:rPr>
+          <w:lang w:val="fr-CH"/>
+        </w:rPr>
+        <w:t>Nouveau groupe de réplication</w:t>
+      </w:r>
+    </w:p>
+    <w:tbl>
+      <w:tblPr>
+        <w:tblStyle w:val="ListTable4-Accent1"/>
+        <w:tblW w:w="0" w:type="auto"/>
+        <w:tblLook w:val="04A0" w:firstRow="1" w:lastRow="0" w:firstColumn="1" w:lastColumn="0" w:noHBand="0" w:noVBand="1"/>
+      </w:tblPr>
+      <w:tblGrid>
+        <w:gridCol w:w="1288"/>
+        <w:gridCol w:w="1288"/>
+        <w:gridCol w:w="1288"/>
+        <w:gridCol w:w="644"/>
+        <w:gridCol w:w="644"/>
+        <w:gridCol w:w="1288"/>
+        <w:gridCol w:w="1288"/>
+        <w:gridCol w:w="1288"/>
+      </w:tblGrid>
+      <w:tr>
+        <w:trPr>
+          <w:cnfStyle w:val="100000000000" w:firstRow="1" w:lastRow="0" w:firstColumn="0" w:lastColumn="0" w:oddVBand="0" w:evenVBand="0" w:oddHBand="0" w:evenHBand="0" w:firstRowFirstColumn="0" w:firstRowLastColumn="0" w:lastRowFirstColumn="0" w:lastRowLastColumn="0"/>
+        </w:trPr>
+        <w:tc>
+          <w:tcPr>
+            <w:cnfStyle w:val="001000000000" w:firstRow="0" w:lastRow="0" w:firstColumn="1" w:lastColumn="0" w:oddVBand="0" w:evenVBand="0" w:oddHBand="0" w:evenHBand="0" w:firstRowFirstColumn="0" w:firstRowLastColumn="0" w:lastRowFirstColumn="0" w:lastRowLastColumn="0"/>
+            <w:tcW w:w="1288" w:type="dxa"/>
+            <w:vAlign w:val="center"/>
+          </w:tcPr>
+          <w:p>
+            <w:pPr>
+              <w:rPr>
+                <w:lang w:val="fr-CH"/>
+              </w:rPr>
+            </w:pPr>
+            <w:r>
+              <w:rPr>
+                <w:lang w:val="fr-CH"/>
+              </w:rPr>
+              <w:t>Type</w:t>
+            </w:r>
+          </w:p>
+        </w:tc>
+        <w:tc>
+          <w:tcPr>
+            <w:tcW w:w="1288" w:type="dxa"/>
+            <w:vAlign w:val="center"/>
+          </w:tcPr>
+          <w:p>
+            <w:pPr>
+              <w:cnfStyle w:val="100000000000" w:firstRow="1" w:lastRow="0" w:firstColumn="0" w:lastColumn="0" w:oddVBand="0" w:evenVBand="0" w:oddHBand="0" w:evenHBand="0" w:firstRowFirstColumn="0" w:firstRowLastColumn="0" w:lastRowFirstColumn="0" w:lastRowLastColumn="0"/>
+              <w:rPr>
+                <w:lang w:val="fr-CH"/>
+              </w:rPr>
+            </w:pPr>
+            <w:r>
+              <w:rPr>
+                <w:lang w:val="fr-CH"/>
+              </w:rPr>
+              <w:t>Nom</w:t>
+            </w:r>
+          </w:p>
+        </w:tc>
+        <w:tc>
+          <w:tcPr>
+            <w:tcW w:w="1288" w:type="dxa"/>
+            <w:vAlign w:val="center"/>
+          </w:tcPr>
+          <w:p>
+            <w:pPr>
+              <w:cnfStyle w:val="100000000000" w:firstRow="1" w:lastRow="0" w:firstColumn="0" w:lastColumn="0" w:oddVBand="0" w:evenVBand="0" w:oddHBand="0" w:evenHBand="0" w:firstRowFirstColumn="0" w:firstRowLastColumn="0" w:lastRowFirstColumn="0" w:lastRowLastColumn="0"/>
+              <w:rPr>
+                <w:lang w:val="fr-CH"/>
+              </w:rPr>
+            </w:pPr>
+            <w:r>
+              <w:rPr>
+                <w:lang w:val="fr-CH"/>
+              </w:rPr>
+              <w:t>Domaine</w:t>
+            </w:r>
+          </w:p>
+        </w:tc>
+        <w:tc>
+          <w:tcPr>
+            <w:tcW w:w="1288" w:type="dxa"/>
+            <w:gridSpan w:val="2"/>
+            <w:vAlign w:val="center"/>
+          </w:tcPr>
+          <w:p>
+            <w:pPr>
+              <w:cnfStyle w:val="100000000000" w:firstRow="1" w:lastRow="0" w:firstColumn="0" w:lastColumn="0" w:oddVBand="0" w:evenVBand="0" w:oddHBand="0" w:evenHBand="0" w:firstRowFirstColumn="0" w:firstRowLastColumn="0" w:lastRowFirstColumn="0" w:lastRowLastColumn="0"/>
+              <w:rPr>
+                <w:lang w:val="fr-CH"/>
+              </w:rPr>
+            </w:pPr>
+            <w:r>
+              <w:rPr>
+                <w:lang w:val="fr-CH"/>
+              </w:rPr>
+              <w:t>Membres</w:t>
+            </w:r>
+          </w:p>
+        </w:tc>
+        <w:tc>
+          <w:tcPr>
+            <w:tcW w:w="1288" w:type="dxa"/>
+            <w:vAlign w:val="center"/>
+          </w:tcPr>
+          <w:p>
+            <w:pPr>
+              <w:cnfStyle w:val="100000000000" w:firstRow="1" w:lastRow="0" w:firstColumn="0" w:lastColumn="0" w:oddVBand="0" w:evenVBand="0" w:oddHBand="0" w:evenHBand="0" w:firstRowFirstColumn="0" w:firstRowLastColumn="0" w:lastRowFirstColumn="0" w:lastRowLastColumn="0"/>
+              <w:rPr>
+                <w:lang w:val="fr-CH"/>
+              </w:rPr>
+            </w:pPr>
+            <w:r>
+              <w:rPr>
+                <w:lang w:val="fr-CH"/>
+              </w:rPr>
+              <w:t>Topologie</w:t>
+            </w:r>
+          </w:p>
+        </w:tc>
+        <w:tc>
+          <w:tcPr>
+            <w:tcW w:w="1288" w:type="dxa"/>
+            <w:vAlign w:val="center"/>
+          </w:tcPr>
+          <w:p>
+            <w:pPr>
+              <w:cnfStyle w:val="100000000000" w:firstRow="1" w:lastRow="0" w:firstColumn="0" w:lastColumn="0" w:oddVBand="0" w:evenVBand="0" w:oddHBand="0" w:evenHBand="0" w:firstRowFirstColumn="0" w:firstRowLastColumn="0" w:lastRowFirstColumn="0" w:lastRowLastColumn="0"/>
+              <w:rPr>
+                <w:lang w:val="fr-CH"/>
+              </w:rPr>
+            </w:pPr>
+            <w:r>
+              <w:rPr>
+                <w:lang w:val="fr-CH"/>
+              </w:rPr>
+              <w:t>Réplication</w:t>
+            </w:r>
+          </w:p>
+        </w:tc>
+        <w:tc>
+          <w:tcPr>
+            <w:tcW w:w="1288" w:type="dxa"/>
+            <w:vAlign w:val="center"/>
+          </w:tcPr>
+          <w:p>
+            <w:pPr>
+              <w:cnfStyle w:val="100000000000" w:firstRow="1" w:lastRow="0" w:firstColumn="0" w:lastColumn="0" w:oddVBand="0" w:evenVBand="0" w:oddHBand="0" w:evenHBand="0" w:firstRowFirstColumn="0" w:firstRowLastColumn="0" w:lastRowFirstColumn="0" w:lastRowLastColumn="0"/>
+              <w:rPr>
+                <w:lang w:val="fr-CH"/>
+              </w:rPr>
+            </w:pPr>
+            <w:r>
+              <w:rPr>
+                <w:lang w:val="fr-CH"/>
+              </w:rPr>
+              <w:t>Membre primaire</w:t>
+            </w:r>
+          </w:p>
+        </w:tc>
+      </w:tr>
+      <w:tr>
+        <w:trPr>
+          <w:cnfStyle w:val="000000100000" w:firstRow="0" w:lastRow="0" w:firstColumn="0" w:lastColumn="0" w:oddVBand="0" w:evenVBand="0" w:oddHBand="1" w:evenHBand="0" w:firstRowFirstColumn="0" w:firstRowLastColumn="0" w:lastRowFirstColumn="0" w:lastRowLastColumn="0"/>
+        </w:trPr>
+        <w:tc>
+          <w:tcPr>
+            <w:cnfStyle w:val="001000000000" w:firstRow="0" w:lastRow="0" w:firstColumn="1" w:lastColumn="0" w:oddVBand="0" w:evenVBand="0" w:oddHBand="0" w:evenHBand="0" w:firstRowFirstColumn="0" w:firstRowLastColumn="0" w:lastRowFirstColumn="0" w:lastRowLastColumn="0"/>
+            <w:tcW w:w="1288" w:type="dxa"/>
+            <w:vMerge w:val="restart"/>
+            <w:tcBorders>
+              <w:top w:val="single" w:sz="4" w:space="0" w:color="4472C4" w:themeColor="accent1"/>
+              <w:right w:val="single" w:sz="4" w:space="0" w:color="4472C4" w:themeColor="accent1"/>
+            </w:tcBorders>
+            <w:vAlign w:val="center"/>
+          </w:tcPr>
+          <w:p>
+            <w:pPr>
+              <w:rPr>
+                <w:b w:val="0"/>
+                <w:bCs w:val="0"/>
+                <w:lang w:val="fr-CH"/>
+              </w:rPr>
+            </w:pPr>
+            <w:r>
+              <w:rPr>
+                <w:b w:val="0"/>
+                <w:bCs w:val="0"/>
+                <w:lang w:val="fr-CH"/>
+              </w:rPr>
+              <w:t>SYS03</w:t>
+            </w:r>
+          </w:p>
+        </w:tc>
+        <w:tc>
+          <w:tcPr>
+            <w:tcW w:w="1288" w:type="dxa"/>
+            <w:vMerge w:val="restart"/>
+            <w:tcBorders>
+              <w:top w:val="single" w:sz="4" w:space="0" w:color="4472C4" w:themeColor="accent1"/>
+              <w:left w:val="single" w:sz="4" w:space="0" w:color="4472C4" w:themeColor="accent1"/>
+              <w:right w:val="single" w:sz="4" w:space="0" w:color="4472C4" w:themeColor="accent1"/>
+            </w:tcBorders>
+            <w:vAlign w:val="center"/>
+          </w:tcPr>
+          <w:p>
+            <w:pPr>
+              <w:cnfStyle w:val="000000100000" w:firstRow="0" w:lastRow="0" w:firstColumn="0" w:lastColumn="0" w:oddVBand="0" w:evenVBand="0" w:oddHBand="1" w:evenHBand="0" w:firstRowFirstColumn="0" w:firstRowLastColumn="0" w:lastRowFirstColumn="0" w:lastRowLastColumn="0"/>
+              <w:rPr>
+                <w:lang w:val="fr-CH"/>
+              </w:rPr>
+            </w:pPr>
+            <w:r>
+              <w:rPr>
+                <w:lang w:val="fr-CH"/>
+              </w:rPr>
+              <w:t>SYS03</w:t>
+            </w:r>
+          </w:p>
+        </w:tc>
+        <w:tc>
+          <w:tcPr>
+            <w:tcW w:w="1288" w:type="dxa"/>
+            <w:vMerge w:val="restart"/>
+            <w:tcBorders>
+              <w:top w:val="single" w:sz="4" w:space="0" w:color="4472C4" w:themeColor="accent1"/>
+              <w:left w:val="single" w:sz="4" w:space="0" w:color="4472C4" w:themeColor="accent1"/>
+              <w:right w:val="single" w:sz="4" w:space="0" w:color="4472C4" w:themeColor="accent1"/>
+            </w:tcBorders>
+            <w:vAlign w:val="center"/>
+          </w:tcPr>
+          <w:p>
+            <w:pPr>
+              <w:cnfStyle w:val="000000100000" w:firstRow="0" w:lastRow="0" w:firstColumn="0" w:lastColumn="0" w:oddVBand="0" w:evenVBand="0" w:oddHBand="1" w:evenHBand="0" w:firstRowFirstColumn="0" w:firstRowLastColumn="0" w:lastRowFirstColumn="0" w:lastRowLastColumn="0"/>
+              <w:rPr>
+                <w:lang w:val="fr-CH"/>
+              </w:rPr>
+            </w:pPr>
+            <w:r>
+              <w:rPr>
+                <w:lang w:val="fr-CH"/>
+              </w:rPr>
+              <w:t>Sys03.local</w:t>
+            </w:r>
+          </w:p>
+        </w:tc>
+        <w:tc>
+          <w:tcPr>
+            <w:tcW w:w="1288" w:type="dxa"/>
+            <w:gridSpan w:val="2"/>
+            <w:tcBorders>
+              <w:top w:val="single" w:sz="4" w:space="0" w:color="4472C4" w:themeColor="accent1"/>
+              <w:left w:val="single" w:sz="4" w:space="0" w:color="4472C4" w:themeColor="accent1"/>
+              <w:right w:val="single" w:sz="4" w:space="0" w:color="4472C4" w:themeColor="accent1"/>
+            </w:tcBorders>
+            <w:vAlign w:val="center"/>
+          </w:tcPr>
+          <w:p>
+            <w:pPr>
+              <w:cnfStyle w:val="000000100000" w:firstRow="0" w:lastRow="0" w:firstColumn="0" w:lastColumn="0" w:oddVBand="0" w:evenVBand="0" w:oddHBand="1" w:evenHBand="0" w:firstRowFirstColumn="0" w:firstRowLastColumn="0" w:lastRowFirstColumn="0" w:lastRowLastColumn="0"/>
+              <w:rPr>
+                <w:lang w:val="fr-CH"/>
+              </w:rPr>
+            </w:pPr>
+            <w:r>
+              <w:rPr>
+                <w:lang w:val="fr-CH"/>
+              </w:rPr>
+              <w:t>SRV031</w:t>
+            </w:r>
+          </w:p>
+        </w:tc>
+        <w:tc>
+          <w:tcPr>
+            <w:tcW w:w="1288" w:type="dxa"/>
+            <w:vMerge w:val="restart"/>
+            <w:tcBorders>
+              <w:top w:val="single" w:sz="4" w:space="0" w:color="4472C4" w:themeColor="accent1"/>
+              <w:left w:val="single" w:sz="4" w:space="0" w:color="4472C4" w:themeColor="accent1"/>
+              <w:right w:val="single" w:sz="4" w:space="0" w:color="4472C4" w:themeColor="accent1"/>
+            </w:tcBorders>
+            <w:vAlign w:val="center"/>
+          </w:tcPr>
+          <w:p>
+            <w:pPr>
+              <w:cnfStyle w:val="000000100000" w:firstRow="0" w:lastRow="0" w:firstColumn="0" w:lastColumn="0" w:oddVBand="0" w:evenVBand="0" w:oddHBand="1" w:evenHBand="0" w:firstRowFirstColumn="0" w:firstRowLastColumn="0" w:lastRowFirstColumn="0" w:lastRowLastColumn="0"/>
+              <w:rPr>
+                <w:lang w:val="fr-CH"/>
+              </w:rPr>
+            </w:pPr>
+            <w:r>
+              <w:rPr>
+                <w:lang w:val="fr-CH"/>
+              </w:rPr>
+              <w:t>Maille</w:t>
+            </w:r>
+          </w:p>
+        </w:tc>
+        <w:tc>
+          <w:tcPr>
+            <w:tcW w:w="1288" w:type="dxa"/>
+            <w:vMerge w:val="restart"/>
+            <w:tcBorders>
+              <w:top w:val="single" w:sz="4" w:space="0" w:color="4472C4" w:themeColor="accent1"/>
+              <w:left w:val="single" w:sz="4" w:space="0" w:color="4472C4" w:themeColor="accent1"/>
+              <w:right w:val="single" w:sz="4" w:space="0" w:color="4472C4" w:themeColor="accent1"/>
+            </w:tcBorders>
+            <w:vAlign w:val="center"/>
+          </w:tcPr>
+          <w:p>
+            <w:pPr>
+              <w:cnfStyle w:val="000000100000" w:firstRow="0" w:lastRow="0" w:firstColumn="0" w:lastColumn="0" w:oddVBand="0" w:evenVBand="0" w:oddHBand="1" w:evenHBand="0" w:firstRowFirstColumn="0" w:firstRowLastColumn="0" w:lastRowFirstColumn="0" w:lastRowLastColumn="0"/>
+              <w:rPr>
+                <w:lang w:val="fr-CH"/>
+              </w:rPr>
+            </w:pPr>
+            <w:r>
+              <w:rPr>
+                <w:lang w:val="fr-CH"/>
+              </w:rPr>
+              <w:t>Continue</w:t>
+            </w:r>
+          </w:p>
+        </w:tc>
+        <w:tc>
+          <w:tcPr>
+            <w:tcW w:w="1288" w:type="dxa"/>
+            <w:vMerge w:val="restart"/>
+            <w:tcBorders>
+              <w:top w:val="single" w:sz="4" w:space="0" w:color="4472C4" w:themeColor="accent1"/>
+              <w:left w:val="single" w:sz="4" w:space="0" w:color="4472C4" w:themeColor="accent1"/>
+            </w:tcBorders>
+            <w:vAlign w:val="center"/>
+          </w:tcPr>
+          <w:p>
+            <w:pPr>
+              <w:cnfStyle w:val="000000100000" w:firstRow="0" w:lastRow="0" w:firstColumn="0" w:lastColumn="0" w:oddVBand="0" w:evenVBand="0" w:oddHBand="1" w:evenHBand="0" w:firstRowFirstColumn="0" w:firstRowLastColumn="0" w:lastRowFirstColumn="0" w:lastRowLastColumn="0"/>
+              <w:rPr>
+                <w:lang w:val="fr-CH"/>
+              </w:rPr>
+            </w:pPr>
+            <w:r>
+              <w:rPr>
+                <w:lang w:val="fr-CH"/>
+              </w:rPr>
+              <w:t>SRV031</w:t>
+            </w:r>
+          </w:p>
+        </w:tc>
+      </w:tr>
+      <w:tr>
+        <w:tc>
+          <w:tcPr>
+            <w:cnfStyle w:val="001000000000" w:firstRow="0" w:lastRow="0" w:firstColumn="1" w:lastColumn="0" w:oddVBand="0" w:evenVBand="0" w:oddHBand="0" w:evenHBand="0" w:firstRowFirstColumn="0" w:firstRowLastColumn="0" w:lastRowFirstColumn="0" w:lastRowLastColumn="0"/>
+            <w:tcW w:w="1288" w:type="dxa"/>
+            <w:vMerge/>
+            <w:tcBorders>
+              <w:right w:val="single" w:sz="4" w:space="0" w:color="4472C4" w:themeColor="accent1"/>
+            </w:tcBorders>
+            <w:vAlign w:val="center"/>
+          </w:tcPr>
+          <w:p>
+            <w:pPr>
+              <w:rPr>
+                <w:b w:val="0"/>
+                <w:bCs w:val="0"/>
+                <w:lang w:val="fr-CH"/>
+              </w:rPr>
+            </w:pPr>
+          </w:p>
+        </w:tc>
+        <w:tc>
+          <w:tcPr>
+            <w:tcW w:w="1288" w:type="dxa"/>
+            <w:vMerge/>
+            <w:tcBorders>
+              <w:left w:val="single" w:sz="4" w:space="0" w:color="4472C4" w:themeColor="accent1"/>
+              <w:right w:val="single" w:sz="4" w:space="0" w:color="4472C4" w:themeColor="accent1"/>
+            </w:tcBorders>
+            <w:vAlign w:val="center"/>
+          </w:tcPr>
+          <w:p>
+            <w:pPr>
+              <w:cnfStyle w:val="000000000000" w:firstRow="0" w:lastRow="0" w:firstColumn="0" w:lastColumn="0" w:oddVBand="0" w:evenVBand="0" w:oddHBand="0" w:evenHBand="0" w:firstRowFirstColumn="0" w:firstRowLastColumn="0" w:lastRowFirstColumn="0" w:lastRowLastColumn="0"/>
+              <w:rPr>
+                <w:lang w:val="fr-CH"/>
+              </w:rPr>
+            </w:pPr>
+          </w:p>
+        </w:tc>
+        <w:tc>
+          <w:tcPr>
+            <w:tcW w:w="1288" w:type="dxa"/>
+            <w:vMerge/>
+            <w:tcBorders>
+              <w:left w:val="single" w:sz="4" w:space="0" w:color="4472C4" w:themeColor="accent1"/>
+              <w:right w:val="single" w:sz="4" w:space="0" w:color="4472C4" w:themeColor="accent1"/>
+            </w:tcBorders>
+            <w:vAlign w:val="center"/>
+          </w:tcPr>
+          <w:p>
+            <w:pPr>
+              <w:cnfStyle w:val="000000000000" w:firstRow="0" w:lastRow="0" w:firstColumn="0" w:lastColumn="0" w:oddVBand="0" w:evenVBand="0" w:oddHBand="0" w:evenHBand="0" w:firstRowFirstColumn="0" w:firstRowLastColumn="0" w:lastRowFirstColumn="0" w:lastRowLastColumn="0"/>
+              <w:rPr>
+                <w:lang w:val="fr-CH"/>
+              </w:rPr>
+            </w:pPr>
+          </w:p>
+        </w:tc>
+        <w:tc>
+          <w:tcPr>
+            <w:tcW w:w="1288" w:type="dxa"/>
+            <w:gridSpan w:val="2"/>
+            <w:tcBorders>
+              <w:left w:val="single" w:sz="4" w:space="0" w:color="4472C4" w:themeColor="accent1"/>
+              <w:right w:val="single" w:sz="4" w:space="0" w:color="4472C4" w:themeColor="accent1"/>
+            </w:tcBorders>
+            <w:vAlign w:val="center"/>
+          </w:tcPr>
+          <w:p>
+            <w:pPr>
+              <w:cnfStyle w:val="000000000000" w:firstRow="0" w:lastRow="0" w:firstColumn="0" w:lastColumn="0" w:oddVBand="0" w:evenVBand="0" w:oddHBand="0" w:evenHBand="0" w:firstRowFirstColumn="0" w:firstRowLastColumn="0" w:lastRowFirstColumn="0" w:lastRowLastColumn="0"/>
+              <w:rPr>
+                <w:lang w:val="fr-CH"/>
+              </w:rPr>
+            </w:pPr>
+            <w:r>
+              <w:rPr>
+                <w:lang w:val="fr-CH"/>
+              </w:rPr>
+              <w:t>SRV032</w:t>
+            </w:r>
+          </w:p>
+        </w:tc>
+        <w:tc>
+          <w:tcPr>
+            <w:tcW w:w="1288" w:type="dxa"/>
+            <w:vMerge/>
+            <w:tcBorders>
+              <w:left w:val="single" w:sz="4" w:space="0" w:color="4472C4" w:themeColor="accent1"/>
+              <w:right w:val="single" w:sz="4" w:space="0" w:color="4472C4" w:themeColor="accent1"/>
+            </w:tcBorders>
+            <w:vAlign w:val="center"/>
+          </w:tcPr>
+          <w:p>
+            <w:pPr>
+              <w:cnfStyle w:val="000000000000" w:firstRow="0" w:lastRow="0" w:firstColumn="0" w:lastColumn="0" w:oddVBand="0" w:evenVBand="0" w:oddHBand="0" w:evenHBand="0" w:firstRowFirstColumn="0" w:firstRowLastColumn="0" w:lastRowFirstColumn="0" w:lastRowLastColumn="0"/>
+              <w:rPr>
+                <w:lang w:val="fr-CH"/>
+              </w:rPr>
+            </w:pPr>
+          </w:p>
+        </w:tc>
+        <w:tc>
+          <w:tcPr>
+            <w:tcW w:w="1288" w:type="dxa"/>
+            <w:vMerge/>
+            <w:tcBorders>
+              <w:left w:val="single" w:sz="4" w:space="0" w:color="4472C4" w:themeColor="accent1"/>
+              <w:right w:val="single" w:sz="4" w:space="0" w:color="4472C4" w:themeColor="accent1"/>
+            </w:tcBorders>
+            <w:vAlign w:val="center"/>
+          </w:tcPr>
+          <w:p>
+            <w:pPr>
+              <w:cnfStyle w:val="000000000000" w:firstRow="0" w:lastRow="0" w:firstColumn="0" w:lastColumn="0" w:oddVBand="0" w:evenVBand="0" w:oddHBand="0" w:evenHBand="0" w:firstRowFirstColumn="0" w:firstRowLastColumn="0" w:lastRowFirstColumn="0" w:lastRowLastColumn="0"/>
+              <w:rPr>
+                <w:lang w:val="fr-CH"/>
+              </w:rPr>
+            </w:pPr>
+          </w:p>
+        </w:tc>
+        <w:tc>
+          <w:tcPr>
+            <w:tcW w:w="1288" w:type="dxa"/>
+            <w:vMerge/>
+            <w:tcBorders>
+              <w:left w:val="single" w:sz="4" w:space="0" w:color="4472C4" w:themeColor="accent1"/>
+            </w:tcBorders>
+            <w:vAlign w:val="center"/>
+          </w:tcPr>
+          <w:p>
+            <w:pPr>
+              <w:cnfStyle w:val="000000000000" w:firstRow="0" w:lastRow="0" w:firstColumn="0" w:lastColumn="0" w:oddVBand="0" w:evenVBand="0" w:oddHBand="0" w:evenHBand="0" w:firstRowFirstColumn="0" w:firstRowLastColumn="0" w:lastRowFirstColumn="0" w:lastRowLastColumn="0"/>
+              <w:rPr>
+                <w:lang w:val="fr-CH"/>
+              </w:rPr>
+            </w:pPr>
+          </w:p>
+        </w:tc>
+      </w:tr>
+      <w:tr>
+        <w:trPr>
+          <w:cnfStyle w:val="000000100000" w:firstRow="0" w:lastRow="0" w:firstColumn="0" w:lastColumn="0" w:oddVBand="0" w:evenVBand="0" w:oddHBand="1" w:evenHBand="0" w:firstRowFirstColumn="0" w:firstRowLastColumn="0" w:lastRowFirstColumn="0" w:lastRowLastColumn="0"/>
+        </w:trPr>
+        <w:tc>
+          <w:tcPr>
+            <w:cnfStyle w:val="001000000000" w:firstRow="0" w:lastRow="0" w:firstColumn="1" w:lastColumn="0" w:oddVBand="0" w:evenVBand="0" w:oddHBand="0" w:evenHBand="0" w:firstRowFirstColumn="0" w:firstRowLastColumn="0" w:lastRowFirstColumn="0" w:lastRowLastColumn="0"/>
+            <w:tcW w:w="4508" w:type="dxa"/>
+            <w:gridSpan w:val="4"/>
+            <w:shd w:val="clear" w:color="auto" w:fill="4472C4" w:themeFill="accent1"/>
+          </w:tcPr>
+          <w:p>
+            <w:pPr>
+              <w:rPr>
+                <w:color w:val="FFFFFF" w:themeColor="background1"/>
+                <w:lang w:val="fr-CH"/>
+              </w:rPr>
+            </w:pPr>
+            <w:r>
+              <w:rPr>
+                <w:color w:val="FFFFFF" w:themeColor="background1"/>
+                <w:lang w:val="fr-CH"/>
+              </w:rPr>
+              <w:t>Chemin pour SRV031</w:t>
+            </w:r>
+          </w:p>
+        </w:tc>
+        <w:tc>
+          <w:tcPr>
+            <w:tcW w:w="4508" w:type="dxa"/>
+            <w:gridSpan w:val="4"/>
+            <w:shd w:val="clear" w:color="auto" w:fill="4472C4" w:themeFill="accent1"/>
+          </w:tcPr>
+          <w:p>
+            <w:pPr>
+              <w:cnfStyle w:val="000000100000" w:firstRow="0" w:lastRow="0" w:firstColumn="0" w:lastColumn="0" w:oddVBand="0" w:evenVBand="0" w:oddHBand="1" w:evenHBand="0" w:firstRowFirstColumn="0" w:firstRowLastColumn="0" w:lastRowFirstColumn="0" w:lastRowLastColumn="0"/>
+              <w:rPr>
+                <w:b/>
+                <w:bCs/>
+                <w:color w:val="FFFFFF" w:themeColor="background1"/>
+                <w:lang w:val="fr-CH"/>
+              </w:rPr>
+            </w:pPr>
+            <w:r>
+              <w:rPr>
+                <w:b/>
+                <w:bCs/>
+                <w:color w:val="FFFFFF" w:themeColor="background1"/>
+                <w:lang w:val="fr-CH"/>
+              </w:rPr>
+              <w:t>Chemin pour SRV032</w:t>
+            </w:r>
+          </w:p>
+        </w:tc>
+      </w:tr>
+      <w:tr>
+        <w:tc>
+          <w:tcPr>
+            <w:cnfStyle w:val="001000000000" w:firstRow="0" w:lastRow="0" w:firstColumn="1" w:lastColumn="0" w:oddVBand="0" w:evenVBand="0" w:oddHBand="0" w:evenHBand="0" w:firstRowFirstColumn="0" w:firstRowLastColumn="0" w:lastRowFirstColumn="0" w:lastRowLastColumn="0"/>
+            <w:tcW w:w="4508" w:type="dxa"/>
+            <w:gridSpan w:val="4"/>
+          </w:tcPr>
+          <w:p>
+            <w:pPr>
+              <w:rPr>
+                <w:b w:val="0"/>
+                <w:bCs w:val="0"/>
+                <w:lang w:val="fr-CH"/>
+              </w:rPr>
+            </w:pPr>
+            <w:r>
+              <w:rPr>
+                <w:b w:val="0"/>
+                <w:bCs w:val="0"/>
+                <w:lang w:val="fr-CH"/>
+              </w:rPr>
+              <w:t>D:\Logiciels</w:t>
+            </w:r>
+          </w:p>
+        </w:tc>
+        <w:tc>
+          <w:tcPr>
+            <w:tcW w:w="4508" w:type="dxa"/>
+            <w:gridSpan w:val="4"/>
+          </w:tcPr>
+          <w:p>
+            <w:pPr>
+              <w:cnfStyle w:val="000000000000" w:firstRow="0" w:lastRow="0" w:firstColumn="0" w:lastColumn="0" w:oddVBand="0" w:evenVBand="0" w:oddHBand="0" w:evenHBand="0" w:firstRowFirstColumn="0" w:firstRowLastColumn="0" w:lastRowFirstColumn="0" w:lastRowLastColumn="0"/>
+              <w:rPr>
+                <w:lang w:val="fr-CH"/>
+              </w:rPr>
+            </w:pPr>
+            <w:r>
+              <w:rPr>
+                <w:lang w:val="fr-CH"/>
+              </w:rPr>
+              <w:t>D:\Logiciels</w:t>
+            </w:r>
+          </w:p>
+        </w:tc>
+      </w:tr>
+      <w:tr>
+        <w:trPr>
+          <w:cnfStyle w:val="000000100000" w:firstRow="0" w:lastRow="0" w:firstColumn="0" w:lastColumn="0" w:oddVBand="0" w:evenVBand="0" w:oddHBand="1" w:evenHBand="0" w:firstRowFirstColumn="0" w:firstRowLastColumn="0" w:lastRowFirstColumn="0" w:lastRowLastColumn="0"/>
+        </w:trPr>
+        <w:tc>
+          <w:tcPr>
+            <w:cnfStyle w:val="001000000000" w:firstRow="0" w:lastRow="0" w:firstColumn="1" w:lastColumn="0" w:oddVBand="0" w:evenVBand="0" w:oddHBand="0" w:evenHBand="0" w:firstRowFirstColumn="0" w:firstRowLastColumn="0" w:lastRowFirstColumn="0" w:lastRowLastColumn="0"/>
+            <w:tcW w:w="4508" w:type="dxa"/>
+            <w:gridSpan w:val="4"/>
+          </w:tcPr>
+          <w:p>
+            <w:pPr>
+              <w:rPr>
+                <w:b w:val="0"/>
+                <w:bCs w:val="0"/>
+                <w:lang w:val="fr-CH"/>
+              </w:rPr>
+            </w:pPr>
+            <w:r>
+              <w:rPr>
+                <w:b w:val="0"/>
+                <w:bCs w:val="0"/>
+                <w:lang w:val="fr-CH"/>
+              </w:rPr>
+              <w:t>D:\Profiles</w:t>
+            </w:r>
+          </w:p>
+        </w:tc>
+        <w:tc>
+          <w:tcPr>
+            <w:tcW w:w="4508" w:type="dxa"/>
+            <w:gridSpan w:val="4"/>
+          </w:tcPr>
+          <w:p>
+            <w:pPr>
+              <w:cnfStyle w:val="000000100000" w:firstRow="0" w:lastRow="0" w:firstColumn="0" w:lastColumn="0" w:oddVBand="0" w:evenVBand="0" w:oddHBand="1" w:evenHBand="0" w:firstRowFirstColumn="0" w:firstRowLastColumn="0" w:lastRowFirstColumn="0" w:lastRowLastColumn="0"/>
+              <w:rPr>
+                <w:lang w:val="fr-CH"/>
+              </w:rPr>
+            </w:pPr>
+            <w:r>
+              <w:rPr>
+                <w:lang w:val="fr-CH"/>
+              </w:rPr>
+              <w:t>D:\Profiles</w:t>
+            </w:r>
+          </w:p>
+        </w:tc>
+      </w:tr>
+      <w:tr>
+        <w:tc>
+          <w:tcPr>
+            <w:cnfStyle w:val="001000000000" w:firstRow="0" w:lastRow="0" w:firstColumn="1" w:lastColumn="0" w:oddVBand="0" w:evenVBand="0" w:oddHBand="0" w:evenHBand="0" w:firstRowFirstColumn="0" w:firstRowLastColumn="0" w:lastRowFirstColumn="0" w:lastRowLastColumn="0"/>
+            <w:tcW w:w="4508" w:type="dxa"/>
+            <w:gridSpan w:val="4"/>
+          </w:tcPr>
+          <w:p>
+            <w:pPr>
+              <w:rPr>
+                <w:b w:val="0"/>
+                <w:bCs w:val="0"/>
+                <w:lang w:val="fr-CH"/>
+              </w:rPr>
+            </w:pPr>
+            <w:r>
+              <w:rPr>
+                <w:b w:val="0"/>
+                <w:bCs w:val="0"/>
+                <w:lang w:val="fr-CH"/>
+              </w:rPr>
+              <w:t>D:\Public</w:t>
+            </w:r>
+          </w:p>
+        </w:tc>
+        <w:tc>
+          <w:tcPr>
+            <w:tcW w:w="4508" w:type="dxa"/>
+            <w:gridSpan w:val="4"/>
+          </w:tcPr>
+          <w:p>
+            <w:pPr>
+              <w:cnfStyle w:val="000000000000" w:firstRow="0" w:lastRow="0" w:firstColumn="0" w:lastColumn="0" w:oddVBand="0" w:evenVBand="0" w:oddHBand="0" w:evenHBand="0" w:firstRowFirstColumn="0" w:firstRowLastColumn="0" w:lastRowFirstColumn="0" w:lastRowLastColumn="0"/>
+              <w:rPr>
+                <w:lang w:val="fr-CH"/>
+              </w:rPr>
+            </w:pPr>
+            <w:r>
+              <w:rPr>
+                <w:lang w:val="fr-CH"/>
+              </w:rPr>
+              <w:t>D:\Public</w:t>
+            </w:r>
+          </w:p>
+        </w:tc>
+      </w:tr>
+      <w:tr>
+        <w:trPr>
+          <w:cnfStyle w:val="000000100000" w:firstRow="0" w:lastRow="0" w:firstColumn="0" w:lastColumn="0" w:oddVBand="0" w:evenVBand="0" w:oddHBand="1" w:evenHBand="0" w:firstRowFirstColumn="0" w:firstRowLastColumn="0" w:lastRowFirstColumn="0" w:lastRowLastColumn="0"/>
+        </w:trPr>
+        <w:tc>
+          <w:tcPr>
+            <w:cnfStyle w:val="001000000000" w:firstRow="0" w:lastRow="0" w:firstColumn="1" w:lastColumn="0" w:oddVBand="0" w:evenVBand="0" w:oddHBand="0" w:evenHBand="0" w:firstRowFirstColumn="0" w:firstRowLastColumn="0" w:lastRowFirstColumn="0" w:lastRowLastColumn="0"/>
+            <w:tcW w:w="4508" w:type="dxa"/>
+            <w:gridSpan w:val="4"/>
+          </w:tcPr>
+          <w:p>
+            <w:pPr>
+              <w:rPr>
+                <w:b w:val="0"/>
+                <w:bCs w:val="0"/>
+                <w:lang w:val="fr-CH"/>
+              </w:rPr>
+            </w:pPr>
+            <w:r>
+              <w:rPr>
+                <w:b w:val="0"/>
+                <w:bCs w:val="0"/>
+                <w:lang w:val="fr-CH"/>
+              </w:rPr>
+              <w:t>D:\Services</w:t>
+            </w:r>
+          </w:p>
+        </w:tc>
+        <w:tc>
+          <w:tcPr>
+            <w:tcW w:w="4508" w:type="dxa"/>
+            <w:gridSpan w:val="4"/>
+          </w:tcPr>
+          <w:p>
+            <w:pPr>
+              <w:cnfStyle w:val="000000100000" w:firstRow="0" w:lastRow="0" w:firstColumn="0" w:lastColumn="0" w:oddVBand="0" w:evenVBand="0" w:oddHBand="1" w:evenHBand="0" w:firstRowFirstColumn="0" w:firstRowLastColumn="0" w:lastRowFirstColumn="0" w:lastRowLastColumn="0"/>
+              <w:rPr>
+                <w:lang w:val="fr-CH"/>
+              </w:rPr>
+            </w:pPr>
+            <w:r>
+              <w:rPr>
+                <w:lang w:val="fr-CH"/>
+              </w:rPr>
+              <w:t>D:\Services</w:t>
+            </w:r>
+          </w:p>
+        </w:tc>
+      </w:tr>
+      <w:tr>
+        <w:tc>
+          <w:tcPr>
+            <w:cnfStyle w:val="001000000000" w:firstRow="0" w:lastRow="0" w:firstColumn="1" w:lastColumn="0" w:oddVBand="0" w:evenVBand="0" w:oddHBand="0" w:evenHBand="0" w:firstRowFirstColumn="0" w:firstRowLastColumn="0" w:lastRowFirstColumn="0" w:lastRowLastColumn="0"/>
+            <w:tcW w:w="4508" w:type="dxa"/>
+            <w:gridSpan w:val="4"/>
+          </w:tcPr>
+          <w:p>
+            <w:pPr>
+              <w:rPr>
+                <w:b w:val="0"/>
+                <w:bCs w:val="0"/>
+                <w:lang w:val="fr-CH"/>
+              </w:rPr>
+            </w:pPr>
+            <w:r>
+              <w:rPr>
+                <w:b w:val="0"/>
+                <w:bCs w:val="0"/>
+                <w:lang w:val="fr-CH"/>
+              </w:rPr>
+              <w:t>D:\Utilisateurs</w:t>
+            </w:r>
+          </w:p>
+        </w:tc>
+        <w:tc>
+          <w:tcPr>
+            <w:tcW w:w="4508" w:type="dxa"/>
+            <w:gridSpan w:val="4"/>
+          </w:tcPr>
+          <w:p>
+            <w:pPr>
+              <w:cnfStyle w:val="000000000000" w:firstRow="0" w:lastRow="0" w:firstColumn="0" w:lastColumn="0" w:oddVBand="0" w:evenVBand="0" w:oddHBand="0" w:evenHBand="0" w:firstRowFirstColumn="0" w:firstRowLastColumn="0" w:lastRowFirstColumn="0" w:lastRowLastColumn="0"/>
+              <w:rPr>
+                <w:lang w:val="fr-CH"/>
+              </w:rPr>
+            </w:pPr>
+            <w:r>
+              <w:rPr>
+                <w:lang w:val="fr-CH"/>
+              </w:rPr>
+              <w:t>D:\Utilisateurs</w:t>
+            </w:r>
+          </w:p>
+        </w:tc>
+      </w:tr>
+    </w:tbl>
+    <w:p>
+      <w:pPr>
+        <w:pStyle w:val="Heading2"/>
+        <w:rPr>
+          <w:lang w:val="fr-CH"/>
+        </w:rPr>
+      </w:pPr>
+      <w:bookmarkStart w:id="21" w:name="_Toc61850260"/>
+      <w:r>
+        <w:rPr>
+          <w:lang w:val="fr-CH"/>
+        </w:rPr>
+        <w:t>Mise en place d’une zone DFS</w:t>
+      </w:r>
+      <w:bookmarkEnd w:id="21"/>
+    </w:p>
+    <w:p>
+      <w:pPr>
+        <w:rPr>
+          <w:lang w:val="fr-CH"/>
+        </w:rPr>
+      </w:pPr>
+      <w:r>
+        <w:rPr>
+          <w:lang w:val="fr-CH"/>
+        </w:rPr>
+        <w:t>&gt;Nouvel espace de nom</w:t>
+      </w:r>
+    </w:p>
+    <w:tbl>
+      <w:tblPr>
+        <w:tblStyle w:val="ListTable4-Accent1"/>
+        <w:tblW w:w="0" w:type="auto"/>
+        <w:tblLook w:val="04A0" w:firstRow="1" w:lastRow="0" w:firstColumn="1" w:lastColumn="0" w:noHBand="0" w:noVBand="1"/>
+      </w:tblPr>
+      <w:tblGrid>
+        <w:gridCol w:w="2254"/>
+        <w:gridCol w:w="2254"/>
+        <w:gridCol w:w="2254"/>
+        <w:gridCol w:w="2254"/>
+      </w:tblGrid>
+      <w:tr>
+        <w:trPr>
+          <w:cnfStyle w:val="100000000000" w:firstRow="1" w:lastRow="0" w:firstColumn="0" w:lastColumn="0" w:oddVBand="0" w:evenVBand="0" w:oddHBand="0" w:evenHBand="0" w:firstRowFirstColumn="0" w:firstRowLastColumn="0" w:lastRowFirstColumn="0" w:lastRowLastColumn="0"/>
+        </w:trPr>
+        <w:tc>
+          <w:tcPr>
+            <w:cnfStyle w:val="001000000000" w:firstRow="0" w:lastRow="0" w:firstColumn="1" w:lastColumn="0" w:oddVBand="0" w:evenVBand="0" w:oddHBand="0" w:evenHBand="0" w:firstRowFirstColumn="0" w:firstRowLastColumn="0" w:lastRowFirstColumn="0" w:lastRowLastColumn="0"/>
+            <w:tcW w:w="2254" w:type="dxa"/>
+            <w:vAlign w:val="center"/>
+          </w:tcPr>
+          <w:p>
+            <w:pPr>
+              <w:rPr>
+                <w:lang w:val="fr-CH"/>
+              </w:rPr>
+            </w:pPr>
+            <w:r>
+              <w:rPr>
+                <w:lang w:val="fr-CH"/>
+              </w:rPr>
+              <w:t>Espace de nom</w:t>
+            </w:r>
+          </w:p>
+        </w:tc>
+        <w:tc>
+          <w:tcPr>
+            <w:tcW w:w="2254" w:type="dxa"/>
+            <w:vAlign w:val="center"/>
+          </w:tcPr>
+          <w:p>
+            <w:pPr>
+              <w:cnfStyle w:val="100000000000" w:firstRow="1" w:lastRow="0" w:firstColumn="0" w:lastColumn="0" w:oddVBand="0" w:evenVBand="0" w:oddHBand="0" w:evenHBand="0" w:firstRowFirstColumn="0" w:firstRowLastColumn="0" w:lastRowFirstColumn="0" w:lastRowLastColumn="0"/>
+              <w:rPr>
+                <w:lang w:val="fr-CH"/>
+              </w:rPr>
+            </w:pPr>
+            <w:r>
+              <w:rPr>
+                <w:lang w:val="fr-CH"/>
+              </w:rPr>
+              <w:t>Serveur</w:t>
+            </w:r>
+          </w:p>
+        </w:tc>
+        <w:tc>
+          <w:tcPr>
+            <w:tcW w:w="2254" w:type="dxa"/>
+            <w:vAlign w:val="center"/>
+          </w:tcPr>
+          <w:p>
+            <w:pPr>
+              <w:cnfStyle w:val="100000000000" w:firstRow="1" w:lastRow="0" w:firstColumn="0" w:lastColumn="0" w:oddVBand="0" w:evenVBand="0" w:oddHBand="0" w:evenHBand="0" w:firstRowFirstColumn="0" w:firstRowLastColumn="0" w:lastRowFirstColumn="0" w:lastRowLastColumn="0"/>
+              <w:rPr>
+                <w:lang w:val="fr-CH"/>
+              </w:rPr>
+            </w:pPr>
+            <w:r>
+              <w:rPr>
+                <w:lang w:val="fr-CH"/>
+              </w:rPr>
+              <w:t>Dossier</w:t>
+            </w:r>
+          </w:p>
+        </w:tc>
+        <w:tc>
+          <w:tcPr>
+            <w:tcW w:w="2254" w:type="dxa"/>
+            <w:vAlign w:val="center"/>
+          </w:tcPr>
+          <w:p>
+            <w:pPr>
+              <w:cnfStyle w:val="100000000000" w:firstRow="1" w:lastRow="0" w:firstColumn="0" w:lastColumn="0" w:oddVBand="0" w:evenVBand="0" w:oddHBand="0" w:evenHBand="0" w:firstRowFirstColumn="0" w:firstRowLastColumn="0" w:lastRowFirstColumn="0" w:lastRowLastColumn="0"/>
+              <w:rPr>
+                <w:lang w:val="fr-CH"/>
+              </w:rPr>
+            </w:pPr>
+            <w:r>
+              <w:rPr>
+                <w:lang w:val="fr-CH"/>
+              </w:rPr>
+              <w:t>Type</w:t>
+            </w:r>
+          </w:p>
+        </w:tc>
+      </w:tr>
+      <w:tr>
+        <w:trPr>
+          <w:cnfStyle w:val="000000100000" w:firstRow="0" w:lastRow="0" w:firstColumn="0" w:lastColumn="0" w:oddVBand="0" w:evenVBand="0" w:oddHBand="1" w:evenHBand="0" w:firstRowFirstColumn="0" w:firstRowLastColumn="0" w:lastRowFirstColumn="0" w:lastRowLastColumn="0"/>
+        </w:trPr>
+        <w:tc>
+          <w:tcPr>
+            <w:cnfStyle w:val="001000000000" w:firstRow="0" w:lastRow="0" w:firstColumn="1" w:lastColumn="0" w:oddVBand="0" w:evenVBand="0" w:oddHBand="0" w:evenHBand="0" w:firstRowFirstColumn="0" w:firstRowLastColumn="0" w:lastRowFirstColumn="0" w:lastRowLastColumn="0"/>
+            <w:tcW w:w="2254" w:type="dxa"/>
+            <w:tcBorders>
+              <w:top w:val="single" w:sz="4" w:space="0" w:color="4472C4" w:themeColor="accent1"/>
+              <w:right w:val="single" w:sz="4" w:space="0" w:color="4472C4" w:themeColor="accent1"/>
+            </w:tcBorders>
+            <w:vAlign w:val="center"/>
+          </w:tcPr>
+          <w:p>
+            <w:pPr>
+              <w:rPr>
+                <w:b w:val="0"/>
+                <w:bCs w:val="0"/>
+                <w:lang w:val="fr-CH"/>
+              </w:rPr>
+            </w:pPr>
+            <w:r>
+              <w:rPr>
+                <w:b w:val="0"/>
+                <w:bCs w:val="0"/>
+                <w:lang w:val="fr-CH"/>
+              </w:rPr>
+              <w:t>Logiciels</w:t>
+            </w:r>
+          </w:p>
+        </w:tc>
+        <w:tc>
+          <w:tcPr>
+            <w:tcW w:w="2254" w:type="dxa"/>
+            <w:vMerge w:val="restart"/>
+            <w:tcBorders>
+              <w:top w:val="single" w:sz="4" w:space="0" w:color="4472C4" w:themeColor="accent1"/>
+              <w:left w:val="single" w:sz="4" w:space="0" w:color="4472C4" w:themeColor="accent1"/>
+              <w:right w:val="single" w:sz="4" w:space="0" w:color="4472C4" w:themeColor="accent1"/>
+            </w:tcBorders>
+            <w:vAlign w:val="center"/>
+          </w:tcPr>
+          <w:p>
+            <w:pPr>
+              <w:cnfStyle w:val="000000100000" w:firstRow="0" w:lastRow="0" w:firstColumn="0" w:lastColumn="0" w:oddVBand="0" w:evenVBand="0" w:oddHBand="1" w:evenHBand="0" w:firstRowFirstColumn="0" w:firstRowLastColumn="0" w:lastRowFirstColumn="0" w:lastRowLastColumn="0"/>
+              <w:rPr>
+                <w:lang w:val="fr-CH"/>
+              </w:rPr>
+            </w:pPr>
+            <w:r>
+              <w:rPr>
+                <w:lang w:val="fr-CH"/>
+              </w:rPr>
+              <w:t>SRV031</w:t>
+            </w:r>
+          </w:p>
+        </w:tc>
+        <w:tc>
+          <w:tcPr>
+            <w:tcW w:w="2254" w:type="dxa"/>
+            <w:tcBorders>
+              <w:top w:val="single" w:sz="4" w:space="0" w:color="4472C4" w:themeColor="accent1"/>
+              <w:left w:val="single" w:sz="4" w:space="0" w:color="4472C4" w:themeColor="accent1"/>
+              <w:right w:val="single" w:sz="4" w:space="0" w:color="4472C4" w:themeColor="accent1"/>
+            </w:tcBorders>
+            <w:vAlign w:val="center"/>
+          </w:tcPr>
+          <w:p>
+            <w:pPr>
+              <w:cnfStyle w:val="000000100000" w:firstRow="0" w:lastRow="0" w:firstColumn="0" w:lastColumn="0" w:oddVBand="0" w:evenVBand="0" w:oddHBand="1" w:evenHBand="0" w:firstRowFirstColumn="0" w:firstRowLastColumn="0" w:lastRowFirstColumn="0" w:lastRowLastColumn="0"/>
+              <w:rPr>
+                <w:lang w:val="fr-CH"/>
+              </w:rPr>
+            </w:pPr>
+            <w:r>
+              <w:rPr>
+                <w:lang w:val="fr-CH"/>
+              </w:rPr>
+              <w:t>D:\Logiciels</w:t>
+            </w:r>
+          </w:p>
+        </w:tc>
+        <w:tc>
+          <w:tcPr>
+            <w:tcW w:w="2254" w:type="dxa"/>
+            <w:vMerge w:val="restart"/>
+            <w:tcBorders>
+              <w:top w:val="single" w:sz="4" w:space="0" w:color="4472C4" w:themeColor="accent1"/>
+              <w:left w:val="single" w:sz="4" w:space="0" w:color="4472C4" w:themeColor="accent1"/>
+            </w:tcBorders>
+            <w:vAlign w:val="center"/>
+          </w:tcPr>
+          <w:p>
+            <w:pPr>
+              <w:cnfStyle w:val="000000100000" w:firstRow="0" w:lastRow="0" w:firstColumn="0" w:lastColumn="0" w:oddVBand="0" w:evenVBand="0" w:oddHBand="1" w:evenHBand="0" w:firstRowFirstColumn="0" w:firstRowLastColumn="0" w:lastRowFirstColumn="0" w:lastRowLastColumn="0"/>
+              <w:rPr>
+                <w:lang w:val="fr-CH"/>
+              </w:rPr>
+            </w:pPr>
+            <w:r>
+              <w:rPr>
+                <w:lang w:val="fr-CH"/>
+              </w:rPr>
+              <w:t>Domaine</w:t>
+            </w:r>
+          </w:p>
+        </w:tc>
+      </w:tr>
+      <w:tr>
+        <w:tc>
+          <w:tcPr>
+            <w:cnfStyle w:val="001000000000" w:firstRow="0" w:lastRow="0" w:firstColumn="1" w:lastColumn="0" w:oddVBand="0" w:evenVBand="0" w:oddHBand="0" w:evenHBand="0" w:firstRowFirstColumn="0" w:firstRowLastColumn="0" w:lastRowFirstColumn="0" w:lastRowLastColumn="0"/>
+            <w:tcW w:w="2254" w:type="dxa"/>
+            <w:tcBorders>
+              <w:right w:val="single" w:sz="4" w:space="0" w:color="4472C4" w:themeColor="accent1"/>
+            </w:tcBorders>
+            <w:vAlign w:val="center"/>
+          </w:tcPr>
+          <w:p>
+            <w:pPr>
+              <w:rPr>
+                <w:b w:val="0"/>
+                <w:bCs w:val="0"/>
+                <w:lang w:val="fr-CH"/>
+              </w:rPr>
+            </w:pPr>
+            <w:r>
+              <w:rPr>
+                <w:b w:val="0"/>
+                <w:bCs w:val="0"/>
+                <w:lang w:val="fr-CH"/>
+              </w:rPr>
+              <w:t>Profiles$</w:t>
+            </w:r>
+          </w:p>
+        </w:tc>
+        <w:tc>
+          <w:tcPr>
+            <w:tcW w:w="2254" w:type="dxa"/>
+            <w:vMerge/>
+            <w:tcBorders>
+              <w:left w:val="single" w:sz="4" w:space="0" w:color="4472C4" w:themeColor="accent1"/>
+              <w:right w:val="single" w:sz="4" w:space="0" w:color="4472C4" w:themeColor="accent1"/>
+            </w:tcBorders>
+            <w:vAlign w:val="center"/>
+          </w:tcPr>
+          <w:p>
+            <w:pPr>
+              <w:cnfStyle w:val="000000000000" w:firstRow="0" w:lastRow="0" w:firstColumn="0" w:lastColumn="0" w:oddVBand="0" w:evenVBand="0" w:oddHBand="0" w:evenHBand="0" w:firstRowFirstColumn="0" w:firstRowLastColumn="0" w:lastRowFirstColumn="0" w:lastRowLastColumn="0"/>
+              <w:rPr>
+                <w:lang w:val="fr-CH"/>
+              </w:rPr>
+            </w:pPr>
+          </w:p>
+        </w:tc>
+        <w:tc>
+          <w:tcPr>
+            <w:tcW w:w="2254" w:type="dxa"/>
+            <w:tcBorders>
+              <w:left w:val="single" w:sz="4" w:space="0" w:color="4472C4" w:themeColor="accent1"/>
+              <w:right w:val="single" w:sz="4" w:space="0" w:color="4472C4" w:themeColor="accent1"/>
+            </w:tcBorders>
+            <w:vAlign w:val="center"/>
+          </w:tcPr>
+          <w:p>
+            <w:pPr>
+              <w:cnfStyle w:val="000000000000" w:firstRow="0" w:lastRow="0" w:firstColumn="0" w:lastColumn="0" w:oddVBand="0" w:evenVBand="0" w:oddHBand="0" w:evenHBand="0" w:firstRowFirstColumn="0" w:firstRowLastColumn="0" w:lastRowFirstColumn="0" w:lastRowLastColumn="0"/>
+              <w:rPr>
+                <w:lang w:val="fr-CH"/>
+              </w:rPr>
+            </w:pPr>
+            <w:r>
+              <w:rPr>
+                <w:lang w:val="fr-CH"/>
+              </w:rPr>
+              <w:t>D:\Profile</w:t>
+            </w:r>
+            <w:r>
+              <w:rPr>
+                <w:lang w:val="fr-CH"/>
+              </w:rPr>
+              <w:t>s</w:t>
+            </w:r>
+          </w:p>
+        </w:tc>
+        <w:tc>
+          <w:tcPr>
+            <w:tcW w:w="2254" w:type="dxa"/>
+            <w:vMerge/>
+            <w:tcBorders>
+              <w:left w:val="single" w:sz="4" w:space="0" w:color="4472C4" w:themeColor="accent1"/>
+            </w:tcBorders>
+            <w:vAlign w:val="center"/>
+          </w:tcPr>
+          <w:p>
+            <w:pPr>
+              <w:cnfStyle w:val="000000000000" w:firstRow="0" w:lastRow="0" w:firstColumn="0" w:lastColumn="0" w:oddVBand="0" w:evenVBand="0" w:oddHBand="0" w:evenHBand="0" w:firstRowFirstColumn="0" w:firstRowLastColumn="0" w:lastRowFirstColumn="0" w:lastRowLastColumn="0"/>
+              <w:rPr>
+                <w:lang w:val="fr-CH"/>
+              </w:rPr>
+            </w:pPr>
+          </w:p>
+        </w:tc>
+      </w:tr>
+      <w:tr>
+        <w:trPr>
+          <w:cnfStyle w:val="000000100000" w:firstRow="0" w:lastRow="0" w:firstColumn="0" w:lastColumn="0" w:oddVBand="0" w:evenVBand="0" w:oddHBand="1" w:evenHBand="0" w:firstRowFirstColumn="0" w:firstRowLastColumn="0" w:lastRowFirstColumn="0" w:lastRowLastColumn="0"/>
+        </w:trPr>
+        <w:tc>
+          <w:tcPr>
+            <w:cnfStyle w:val="001000000000" w:firstRow="0" w:lastRow="0" w:firstColumn="1" w:lastColumn="0" w:oddVBand="0" w:evenVBand="0" w:oddHBand="0" w:evenHBand="0" w:firstRowFirstColumn="0" w:firstRowLastColumn="0" w:lastRowFirstColumn="0" w:lastRowLastColumn="0"/>
+            <w:tcW w:w="2254" w:type="dxa"/>
+            <w:tcBorders>
+              <w:right w:val="single" w:sz="4" w:space="0" w:color="4472C4" w:themeColor="accent1"/>
+            </w:tcBorders>
+            <w:vAlign w:val="center"/>
+          </w:tcPr>
+          <w:p>
+            <w:pPr>
+              <w:rPr>
+                <w:b w:val="0"/>
+                <w:bCs w:val="0"/>
+                <w:lang w:val="fr-CH"/>
+              </w:rPr>
+            </w:pPr>
+            <w:r>
+              <w:rPr>
+                <w:b w:val="0"/>
+                <w:bCs w:val="0"/>
+                <w:lang w:val="fr-CH"/>
+              </w:rPr>
+              <w:t>Public</w:t>
+            </w:r>
+          </w:p>
+        </w:tc>
+        <w:tc>
+          <w:tcPr>
+            <w:tcW w:w="2254" w:type="dxa"/>
+            <w:vMerge/>
+            <w:tcBorders>
+              <w:left w:val="single" w:sz="4" w:space="0" w:color="4472C4" w:themeColor="accent1"/>
+              <w:right w:val="single" w:sz="4" w:space="0" w:color="4472C4" w:themeColor="accent1"/>
+            </w:tcBorders>
+            <w:vAlign w:val="center"/>
+          </w:tcPr>
+          <w:p>
+            <w:pPr>
+              <w:cnfStyle w:val="000000100000" w:firstRow="0" w:lastRow="0" w:firstColumn="0" w:lastColumn="0" w:oddVBand="0" w:evenVBand="0" w:oddHBand="1" w:evenHBand="0" w:firstRowFirstColumn="0" w:firstRowLastColumn="0" w:lastRowFirstColumn="0" w:lastRowLastColumn="0"/>
+              <w:rPr>
+                <w:lang w:val="fr-CH"/>
+              </w:rPr>
+            </w:pPr>
+          </w:p>
+        </w:tc>
+        <w:tc>
+          <w:tcPr>
+            <w:tcW w:w="2254" w:type="dxa"/>
+            <w:tcBorders>
+              <w:left w:val="single" w:sz="4" w:space="0" w:color="4472C4" w:themeColor="accent1"/>
+              <w:right w:val="single" w:sz="4" w:space="0" w:color="4472C4" w:themeColor="accent1"/>
+            </w:tcBorders>
+            <w:vAlign w:val="center"/>
+          </w:tcPr>
+          <w:p>
+            <w:pPr>
+              <w:cnfStyle w:val="000000100000" w:firstRow="0" w:lastRow="0" w:firstColumn="0" w:lastColumn="0" w:oddVBand="0" w:evenVBand="0" w:oddHBand="1" w:evenHBand="0" w:firstRowFirstColumn="0" w:firstRowLastColumn="0" w:lastRowFirstColumn="0" w:lastRowLastColumn="0"/>
+              <w:rPr>
+                <w:lang w:val="fr-CH"/>
+              </w:rPr>
+            </w:pPr>
+            <w:r>
+              <w:rPr>
+                <w:lang w:val="fr-CH"/>
+              </w:rPr>
+              <w:t>D:\Public</w:t>
+            </w:r>
+          </w:p>
+        </w:tc>
+        <w:tc>
+          <w:tcPr>
+            <w:tcW w:w="2254" w:type="dxa"/>
+            <w:vMerge/>
+            <w:tcBorders>
+              <w:left w:val="single" w:sz="4" w:space="0" w:color="4472C4" w:themeColor="accent1"/>
+            </w:tcBorders>
+            <w:vAlign w:val="center"/>
+          </w:tcPr>
+          <w:p>
+            <w:pPr>
+              <w:cnfStyle w:val="000000100000" w:firstRow="0" w:lastRow="0" w:firstColumn="0" w:lastColumn="0" w:oddVBand="0" w:evenVBand="0" w:oddHBand="1" w:evenHBand="0" w:firstRowFirstColumn="0" w:firstRowLastColumn="0" w:lastRowFirstColumn="0" w:lastRowLastColumn="0"/>
+              <w:rPr>
+                <w:lang w:val="fr-CH"/>
+              </w:rPr>
+            </w:pPr>
+          </w:p>
+        </w:tc>
+      </w:tr>
+      <w:tr>
+        <w:tc>
+          <w:tcPr>
+            <w:cnfStyle w:val="001000000000" w:firstRow="0" w:lastRow="0" w:firstColumn="1" w:lastColumn="0" w:oddVBand="0" w:evenVBand="0" w:oddHBand="0" w:evenHBand="0" w:firstRowFirstColumn="0" w:firstRowLastColumn="0" w:lastRowFirstColumn="0" w:lastRowLastColumn="0"/>
+            <w:tcW w:w="2254" w:type="dxa"/>
+            <w:tcBorders>
+              <w:right w:val="single" w:sz="4" w:space="0" w:color="4472C4" w:themeColor="accent1"/>
+            </w:tcBorders>
+            <w:vAlign w:val="center"/>
+          </w:tcPr>
+          <w:p>
+            <w:pPr>
+              <w:rPr>
+                <w:b w:val="0"/>
+                <w:bCs w:val="0"/>
+                <w:lang w:val="fr-CH"/>
+              </w:rPr>
+            </w:pPr>
+            <w:r>
+              <w:rPr>
+                <w:b w:val="0"/>
+                <w:bCs w:val="0"/>
+                <w:lang w:val="fr-CH"/>
+              </w:rPr>
+              <w:t>Services</w:t>
+            </w:r>
+          </w:p>
+        </w:tc>
+        <w:tc>
+          <w:tcPr>
+            <w:tcW w:w="2254" w:type="dxa"/>
+            <w:vMerge/>
+            <w:tcBorders>
+              <w:left w:val="single" w:sz="4" w:space="0" w:color="4472C4" w:themeColor="accent1"/>
+              <w:right w:val="single" w:sz="4" w:space="0" w:color="4472C4" w:themeColor="accent1"/>
+            </w:tcBorders>
+            <w:vAlign w:val="center"/>
+          </w:tcPr>
+          <w:p>
+            <w:pPr>
+              <w:cnfStyle w:val="000000000000" w:firstRow="0" w:lastRow="0" w:firstColumn="0" w:lastColumn="0" w:oddVBand="0" w:evenVBand="0" w:oddHBand="0" w:evenHBand="0" w:firstRowFirstColumn="0" w:firstRowLastColumn="0" w:lastRowFirstColumn="0" w:lastRowLastColumn="0"/>
+              <w:rPr>
+                <w:lang w:val="fr-CH"/>
+              </w:rPr>
+            </w:pPr>
+          </w:p>
+        </w:tc>
+        <w:tc>
+          <w:tcPr>
+            <w:tcW w:w="2254" w:type="dxa"/>
+            <w:tcBorders>
+              <w:left w:val="single" w:sz="4" w:space="0" w:color="4472C4" w:themeColor="accent1"/>
+              <w:right w:val="single" w:sz="4" w:space="0" w:color="4472C4" w:themeColor="accent1"/>
+            </w:tcBorders>
+            <w:vAlign w:val="center"/>
+          </w:tcPr>
+          <w:p>
+            <w:pPr>
+              <w:cnfStyle w:val="000000000000" w:firstRow="0" w:lastRow="0" w:firstColumn="0" w:lastColumn="0" w:oddVBand="0" w:evenVBand="0" w:oddHBand="0" w:evenHBand="0" w:firstRowFirstColumn="0" w:firstRowLastColumn="0" w:lastRowFirstColumn="0" w:lastRowLastColumn="0"/>
+              <w:rPr>
+                <w:lang w:val="fr-CH"/>
+              </w:rPr>
+            </w:pPr>
+            <w:r>
+              <w:rPr>
+                <w:lang w:val="fr-CH"/>
+              </w:rPr>
+              <w:t>D:\Services</w:t>
+            </w:r>
+          </w:p>
+        </w:tc>
+        <w:tc>
+          <w:tcPr>
+            <w:tcW w:w="2254" w:type="dxa"/>
+            <w:vMerge/>
+            <w:tcBorders>
+              <w:left w:val="single" w:sz="4" w:space="0" w:color="4472C4" w:themeColor="accent1"/>
+            </w:tcBorders>
+            <w:vAlign w:val="center"/>
+          </w:tcPr>
+          <w:p>
+            <w:pPr>
+              <w:cnfStyle w:val="000000000000" w:firstRow="0" w:lastRow="0" w:firstColumn="0" w:lastColumn="0" w:oddVBand="0" w:evenVBand="0" w:oddHBand="0" w:evenHBand="0" w:firstRowFirstColumn="0" w:firstRowLastColumn="0" w:lastRowFirstColumn="0" w:lastRowLastColumn="0"/>
+              <w:rPr>
+                <w:lang w:val="fr-CH"/>
+              </w:rPr>
+            </w:pPr>
+          </w:p>
+        </w:tc>
+      </w:tr>
+      <w:tr>
+        <w:trPr>
+          <w:cnfStyle w:val="000000100000" w:firstRow="0" w:lastRow="0" w:firstColumn="0" w:lastColumn="0" w:oddVBand="0" w:evenVBand="0" w:oddHBand="1" w:evenHBand="0" w:firstRowFirstColumn="0" w:firstRowLastColumn="0" w:lastRowFirstColumn="0" w:lastRowLastColumn="0"/>
+        </w:trPr>
+        <w:tc>
+          <w:tcPr>
+            <w:cnfStyle w:val="001000000000" w:firstRow="0" w:lastRow="0" w:firstColumn="1" w:lastColumn="0" w:oddVBand="0" w:evenVBand="0" w:oddHBand="0" w:evenHBand="0" w:firstRowFirstColumn="0" w:firstRowLastColumn="0" w:lastRowFirstColumn="0" w:lastRowLastColumn="0"/>
+            <w:tcW w:w="2254" w:type="dxa"/>
+            <w:tcBorders>
+              <w:right w:val="single" w:sz="4" w:space="0" w:color="4472C4" w:themeColor="accent1"/>
+            </w:tcBorders>
+            <w:vAlign w:val="center"/>
+          </w:tcPr>
+          <w:p>
+            <w:pPr>
+              <w:rPr>
+                <w:b w:val="0"/>
+                <w:bCs w:val="0"/>
+                <w:lang w:val="fr-CH"/>
+              </w:rPr>
+            </w:pPr>
+            <w:r>
+              <w:rPr>
+                <w:b w:val="0"/>
+                <w:bCs w:val="0"/>
+                <w:lang w:val="fr-CH"/>
+              </w:rPr>
+              <w:t>Utilisateurs$</w:t>
+            </w:r>
+          </w:p>
+        </w:tc>
+        <w:tc>
+          <w:tcPr>
+            <w:tcW w:w="2254" w:type="dxa"/>
+            <w:vMerge/>
+            <w:tcBorders>
+              <w:left w:val="single" w:sz="4" w:space="0" w:color="4472C4" w:themeColor="accent1"/>
+              <w:right w:val="single" w:sz="4" w:space="0" w:color="4472C4" w:themeColor="accent1"/>
+            </w:tcBorders>
+            <w:vAlign w:val="center"/>
+          </w:tcPr>
+          <w:p>
+            <w:pPr>
+              <w:cnfStyle w:val="000000100000" w:firstRow="0" w:lastRow="0" w:firstColumn="0" w:lastColumn="0" w:oddVBand="0" w:evenVBand="0" w:oddHBand="1" w:evenHBand="0" w:firstRowFirstColumn="0" w:firstRowLastColumn="0" w:lastRowFirstColumn="0" w:lastRowLastColumn="0"/>
+              <w:rPr>
+                <w:lang w:val="fr-CH"/>
+              </w:rPr>
+            </w:pPr>
+          </w:p>
+        </w:tc>
+        <w:tc>
+          <w:tcPr>
+            <w:tcW w:w="2254" w:type="dxa"/>
+            <w:tcBorders>
+              <w:left w:val="single" w:sz="4" w:space="0" w:color="4472C4" w:themeColor="accent1"/>
+              <w:right w:val="single" w:sz="4" w:space="0" w:color="4472C4" w:themeColor="accent1"/>
+            </w:tcBorders>
+            <w:vAlign w:val="center"/>
+          </w:tcPr>
+          <w:p>
+            <w:pPr>
+              <w:cnfStyle w:val="000000100000" w:firstRow="0" w:lastRow="0" w:firstColumn="0" w:lastColumn="0" w:oddVBand="0" w:evenVBand="0" w:oddHBand="1" w:evenHBand="0" w:firstRowFirstColumn="0" w:firstRowLastColumn="0" w:lastRowFirstColumn="0" w:lastRowLastColumn="0"/>
+              <w:rPr>
+                <w:lang w:val="fr-CH"/>
+              </w:rPr>
+            </w:pPr>
+            <w:r>
+              <w:rPr>
+                <w:lang w:val="fr-CH"/>
+              </w:rPr>
+              <w:t>D:\Utilisateurs</w:t>
+            </w:r>
+          </w:p>
+        </w:tc>
+        <w:tc>
+          <w:tcPr>
+            <w:tcW w:w="2254" w:type="dxa"/>
+            <w:vMerge/>
+            <w:tcBorders>
+              <w:left w:val="single" w:sz="4" w:space="0" w:color="4472C4" w:themeColor="accent1"/>
+            </w:tcBorders>
+            <w:vAlign w:val="center"/>
+          </w:tcPr>
+          <w:p>
+            <w:pPr>
+              <w:cnfStyle w:val="000000100000" w:firstRow="0" w:lastRow="0" w:firstColumn="0" w:lastColumn="0" w:oddVBand="0" w:evenVBand="0" w:oddHBand="1" w:evenHBand="0" w:firstRowFirstColumn="0" w:firstRowLastColumn="0" w:lastRowFirstColumn="0" w:lastRowLastColumn="0"/>
+              <w:rPr>
+                <w:lang w:val="fr-CH"/>
+              </w:rPr>
+            </w:pPr>
+          </w:p>
+        </w:tc>
+      </w:tr>
+    </w:tbl>
+    <w:p>
+      <w:pPr>
+        <w:rPr>
+          <w:lang w:val="fr-CH"/>
+        </w:rPr>
+      </w:pPr>
+      <w:r>
+        <w:rPr>
+          <w:lang w:val="fr-CH"/>
+        </w:rPr>
+        <w:t>&gt;Permissions de partage identiques au partage standard</w:t>
+      </w:r>
+    </w:p>
+    <w:p>
+      <w:pPr>
+        <w:rPr>
+          <w:lang w:val="fr-CH"/>
+        </w:rPr>
+      </w:pPr>
+      <w:r>
+        <w:rPr>
+          <w:lang w:val="fr-CH"/>
+        </w:rPr>
+        <w:tab/>
+        <w:t>&gt;</w:t>
+      </w:r>
+      <w:r>
+        <w:rPr>
+          <w:lang w:val="fr-CH"/>
+        </w:rPr>
+        <w:t>Admins du domaine : CT</w:t>
+      </w:r>
+    </w:p>
+    <w:p>
+      <w:pPr>
+        <w:rPr>
+          <w:lang w:val="fr-CH"/>
+        </w:rPr>
+      </w:pPr>
+      <w:r>
+        <w:rPr>
+          <w:lang w:val="fr-CH"/>
+        </w:rPr>
+        <w:tab/>
+        <w:t>&gt;Utilisateurs du domaine : M</w:t>
+      </w:r>
+    </w:p>
+    <w:p>
+      <w:pPr>
+        <w:rPr>
+          <w:lang w:val="fr-CH"/>
+        </w:rPr>
+      </w:pPr>
+      <w:r>
+        <w:rPr>
+          <w:lang w:val="fr-CH"/>
+        </w:rPr>
+        <w:t>&gt;Après avoir créé les espaces de nom, il faut rajouter les serveurs membres</w:t>
+      </w:r>
     </w:p>
     <w:sectPr>
       <w:headerReference w:type="default" r:id="rId15"/>
@@ -17106,8 +18245,6 @@
     </w:r>
     <w:r>
       <w:tab/>
-    </w:r>
-    <w:r>
       <w:t>Documentation</w:t>
     </w:r>
     <w:r>
@@ -17126,7 +18263,7 @@
       <w:rPr>
         <w:noProof/>
       </w:rPr>
-      <w:t>16/01/2021</w:t>
+      <w:t>18/01/2021</w:t>
     </w:r>
     <w:r>
       <w:fldChar w:fldCharType="end"/>
@@ -17170,7 +18307,7 @@
       <w:rPr>
         <w:noProof/>
       </w:rPr>
-      <w:t>16/01/2021</w:t>
+      <w:t>18/01/2021</w:t>
     </w:r>
     <w:r>
       <w:fldChar w:fldCharType="end"/>
@@ -17208,7 +18345,7 @@
       <w:rPr>
         <w:noProof/>
       </w:rPr>
-      <w:t>16/01/2021</w:t>
+      <w:t>18/01/2021</w:t>
     </w:r>
     <w:r>
       <w:fldChar w:fldCharType="end"/>
@@ -17240,28 +18377,28 @@
         <v:path o:extrusionok="f" gradientshapeok="t" o:connecttype="rect"/>
         <o:lock v:ext="edit" aspectratio="t"/>
       </v:shapetype>
-      <v:shape id="_x0000_i1330" type="#_x0000_t75" style="width:15pt;height:15pt" o:bullet="t">
+      <v:shape id="_x0000_i2507" type="#_x0000_t75" style="width:15pt;height:15pt" o:bullet="t">
         <v:imagedata r:id="rId1" o:title="folder"/>
       </v:shape>
     </w:pict>
   </w:numPicBullet>
   <w:numPicBullet w:numPicBulletId="1">
     <w:pict>
-      <v:shape id="_x0000_i1331" type="#_x0000_t75" style="width:15pt;height:15pt" o:bullet="t">
+      <v:shape id="_x0000_i2508" type="#_x0000_t75" style="width:15pt;height:15pt" o:bullet="t">
         <v:imagedata r:id="rId2" o:title="groups"/>
       </v:shape>
     </w:pict>
   </w:numPicBullet>
   <w:numPicBullet w:numPicBulletId="2">
     <w:pict>
-      <v:shape id="_x0000_i1332" type="#_x0000_t75" style="width:15pt;height:15pt" o:bullet="t">
+      <v:shape id="_x0000_i2509" type="#_x0000_t75" style="width:15pt;height:15pt" o:bullet="t">
         <v:imagedata r:id="rId3" o:title="user"/>
       </v:shape>
     </w:pict>
   </w:numPicBullet>
   <w:numPicBullet w:numPicBulletId="3">
     <w:pict>
-      <v:shape id="_x0000_i1333" type="#_x0000_t75" style="width:15pt;height:15pt" o:bullet="t">
+      <v:shape id="_x0000_i2510" type="#_x0000_t75" style="width:15pt;height:15pt" o:bullet="t">
         <v:imagedata r:id="rId4" o:title="share"/>
       </v:shape>
     </w:pict>

</xml_diff>